<commit_message>
Added ULN2003A specification to Stepper Motor Driver
</commit_message>
<xml_diff>
--- a/Dokumentumok/dokumentacio.docx
+++ b/Dokumentumok/dokumentacio.docx
@@ -1,6 +1,6 @@
 
 <file path=word/document.xml><?xml version="1.0" encoding="utf-8"?>
-<w:document xmlns:wpc="http://schemas.microsoft.com/office/word/2010/wordprocessingCanvas" xmlns:cx="http://schemas.microsoft.com/office/drawing/2014/chartex" xmlns:mc="http://schemas.openxmlformats.org/markup-compatibility/2006" xmlns:o="urn:schemas-microsoft-com:office:office" xmlns:r="http://schemas.openxmlformats.org/officeDocument/2006/relationships" xmlns:m="http://schemas.openxmlformats.org/officeDocument/2006/math" xmlns:v="urn:schemas-microsoft-com:vml" xmlns:wp14="http://schemas.microsoft.com/office/word/2010/wordprocessingDrawing" xmlns:wp="http://schemas.openxmlformats.org/drawingml/2006/wordprocessingDrawing" xmlns:w10="urn:schemas-microsoft-com:office:word" xmlns:w="http://schemas.openxmlformats.org/wordprocessingml/2006/main" xmlns:w14="http://schemas.microsoft.com/office/word/2010/wordml" xmlns:w15="http://schemas.microsoft.com/office/word/2012/wordml" xmlns:w16se="http://schemas.microsoft.com/office/word/2015/wordml/symex" xmlns:wpg="http://schemas.microsoft.com/office/word/2010/wordprocessingGroup" xmlns:wpi="http://schemas.microsoft.com/office/word/2010/wordprocessingInk" xmlns:wne="http://schemas.microsoft.com/office/word/2006/wordml" xmlns:wps="http://schemas.microsoft.com/office/word/2010/wordprocessingShape" mc:Ignorable="w14 w15 w16se wp14">
+<w:document xmlns:wpc="http://schemas.microsoft.com/office/word/2010/wordprocessingCanvas" xmlns:cx="http://schemas.microsoft.com/office/drawing/2014/chartex" xmlns:cx1="http://schemas.microsoft.com/office/drawing/2015/9/8/chartex" xmlns:cx2="http://schemas.microsoft.com/office/drawing/2015/10/21/chartex" xmlns:cx3="http://schemas.microsoft.com/office/drawing/2016/5/9/chartex" xmlns:cx4="http://schemas.microsoft.com/office/drawing/2016/5/10/chartex" xmlns:cx5="http://schemas.microsoft.com/office/drawing/2016/5/11/chartex" xmlns:cx6="http://schemas.microsoft.com/office/drawing/2016/5/12/chartex" xmlns:cx7="http://schemas.microsoft.com/office/drawing/2016/5/13/chartex" xmlns:cx8="http://schemas.microsoft.com/office/drawing/2016/5/14/chartex" xmlns:mc="http://schemas.openxmlformats.org/markup-compatibility/2006" xmlns:aink="http://schemas.microsoft.com/office/drawing/2016/ink" xmlns:am3d="http://schemas.microsoft.com/office/drawing/2017/model3d" xmlns:o="urn:schemas-microsoft-com:office:office" xmlns:r="http://schemas.openxmlformats.org/officeDocument/2006/relationships" xmlns:m="http://schemas.openxmlformats.org/officeDocument/2006/math" xmlns:v="urn:schemas-microsoft-com:vml" xmlns:wp14="http://schemas.microsoft.com/office/word/2010/wordprocessingDrawing" xmlns:wp="http://schemas.openxmlformats.org/drawingml/2006/wordprocessingDrawing" xmlns:w10="urn:schemas-microsoft-com:office:word" xmlns:w="http://schemas.openxmlformats.org/wordprocessingml/2006/main" xmlns:w14="http://schemas.microsoft.com/office/word/2010/wordml" xmlns:w15="http://schemas.microsoft.com/office/word/2012/wordml" xmlns:w16cid="http://schemas.microsoft.com/office/word/2016/wordml/cid" xmlns:w16se="http://schemas.microsoft.com/office/word/2015/wordml/symex" xmlns:wpg="http://schemas.microsoft.com/office/word/2010/wordprocessingGroup" xmlns:wpi="http://schemas.microsoft.com/office/word/2010/wordprocessingInk" xmlns:wne="http://schemas.microsoft.com/office/word/2006/wordml" xmlns:wps="http://schemas.microsoft.com/office/word/2010/wordprocessingShape" mc:Ignorable="w14 w15 w16se w16cid wp14">
   <w:body>
     <w:p>
       <w:pPr>
@@ -206,7 +206,25 @@
           <w:sz w:val="24"/>
           <w:szCs w:val="24"/>
         </w:rPr>
-        <w:t>Léptetőmotor + vezérlőegység</w:t>
+        <w:t>Léptetőmotor +</w:t>
+      </w:r>
+      <w:r>
+        <w:rPr>
+          <w:rFonts w:ascii="Courier New" w:hAnsi="Courier New" w:cs="Courier New"/>
+          <w:sz w:val="24"/>
+          <w:szCs w:val="24"/>
+        </w:rPr>
+        <w:t xml:space="preserve"> ULN2003A</w:t>
+      </w:r>
+      <w:bookmarkStart w:id="0" w:name="_GoBack"/>
+      <w:bookmarkEnd w:id="0"/>
+      <w:r>
+        <w:rPr>
+          <w:rFonts w:ascii="Courier New" w:hAnsi="Courier New" w:cs="Courier New"/>
+          <w:sz w:val="24"/>
+          <w:szCs w:val="24"/>
+        </w:rPr>
+        <w:t xml:space="preserve"> vezérlőegység</w:t>
       </w:r>
     </w:p>
     <w:p>
@@ -582,8 +600,18 @@
           <w:sz w:val="24"/>
           <w:szCs w:val="24"/>
         </w:rPr>
-        <w:t xml:space="preserve"> led</w:t>
-      </w:r>
+        <w:t xml:space="preserve"> </w:t>
+      </w:r>
+      <w:proofErr w:type="spellStart"/>
+      <w:r>
+        <w:rPr>
+          <w:rFonts w:ascii="Courier New" w:hAnsi="Courier New" w:cs="Courier New"/>
+          <w:sz w:val="24"/>
+          <w:szCs w:val="24"/>
+        </w:rPr>
+        <w:t>led</w:t>
+      </w:r>
+      <w:proofErr w:type="spellEnd"/>
       <w:r>
         <w:rPr>
           <w:rFonts w:ascii="Courier New" w:hAnsi="Courier New" w:cs="Courier New"/>
@@ -1462,8 +1490,6 @@
         </w:rPr>
         <w:t xml:space="preserve">(): </w:t>
       </w:r>
-      <w:bookmarkStart w:id="0" w:name="_GoBack"/>
-      <w:bookmarkEnd w:id="0"/>
     </w:p>
     <w:sectPr>
       <w:pgSz w:w="11906" w:h="16838"/>
@@ -1476,7 +1502,7 @@
 </file>
 
 <file path=word/numbering.xml><?xml version="1.0" encoding="utf-8"?>
-<w:numbering xmlns:wpc="http://schemas.microsoft.com/office/word/2010/wordprocessingCanvas" xmlns:cx="http://schemas.microsoft.com/office/drawing/2014/chartex" xmlns:mc="http://schemas.openxmlformats.org/markup-compatibility/2006" xmlns:o="urn:schemas-microsoft-com:office:office" xmlns:r="http://schemas.openxmlformats.org/officeDocument/2006/relationships" xmlns:m="http://schemas.openxmlformats.org/officeDocument/2006/math" xmlns:v="urn:schemas-microsoft-com:vml" xmlns:wp14="http://schemas.microsoft.com/office/word/2010/wordprocessingDrawing" xmlns:wp="http://schemas.openxmlformats.org/drawingml/2006/wordprocessingDrawing" xmlns:w10="urn:schemas-microsoft-com:office:word" xmlns:w="http://schemas.openxmlformats.org/wordprocessingml/2006/main" xmlns:w14="http://schemas.microsoft.com/office/word/2010/wordml" xmlns:w15="http://schemas.microsoft.com/office/word/2012/wordml" xmlns:w16se="http://schemas.microsoft.com/office/word/2015/wordml/symex" xmlns:wpg="http://schemas.microsoft.com/office/word/2010/wordprocessingGroup" xmlns:wpi="http://schemas.microsoft.com/office/word/2010/wordprocessingInk" xmlns:wne="http://schemas.microsoft.com/office/word/2006/wordml" xmlns:wps="http://schemas.microsoft.com/office/word/2010/wordprocessingShape" mc:Ignorable="w14 w15 w16se wp14">
+<w:numbering xmlns:wpc="http://schemas.microsoft.com/office/word/2010/wordprocessingCanvas" xmlns:cx="http://schemas.microsoft.com/office/drawing/2014/chartex" xmlns:cx1="http://schemas.microsoft.com/office/drawing/2015/9/8/chartex" xmlns:cx2="http://schemas.microsoft.com/office/drawing/2015/10/21/chartex" xmlns:cx3="http://schemas.microsoft.com/office/drawing/2016/5/9/chartex" xmlns:cx4="http://schemas.microsoft.com/office/drawing/2016/5/10/chartex" xmlns:cx5="http://schemas.microsoft.com/office/drawing/2016/5/11/chartex" xmlns:cx6="http://schemas.microsoft.com/office/drawing/2016/5/12/chartex" xmlns:cx7="http://schemas.microsoft.com/office/drawing/2016/5/13/chartex" xmlns:cx8="http://schemas.microsoft.com/office/drawing/2016/5/14/chartex" xmlns:mc="http://schemas.openxmlformats.org/markup-compatibility/2006" xmlns:aink="http://schemas.microsoft.com/office/drawing/2016/ink" xmlns:am3d="http://schemas.microsoft.com/office/drawing/2017/model3d" xmlns:o="urn:schemas-microsoft-com:office:office" xmlns:r="http://schemas.openxmlformats.org/officeDocument/2006/relationships" xmlns:m="http://schemas.openxmlformats.org/officeDocument/2006/math" xmlns:v="urn:schemas-microsoft-com:vml" xmlns:wp14="http://schemas.microsoft.com/office/word/2010/wordprocessingDrawing" xmlns:wp="http://schemas.openxmlformats.org/drawingml/2006/wordprocessingDrawing" xmlns:w10="urn:schemas-microsoft-com:office:word" xmlns:w="http://schemas.openxmlformats.org/wordprocessingml/2006/main" xmlns:w14="http://schemas.microsoft.com/office/word/2010/wordml" xmlns:w15="http://schemas.microsoft.com/office/word/2012/wordml" xmlns:w16cid="http://schemas.microsoft.com/office/word/2016/wordml/cid" xmlns:w16se="http://schemas.microsoft.com/office/word/2015/wordml/symex" xmlns:wpg="http://schemas.microsoft.com/office/word/2010/wordprocessingGroup" xmlns:wpi="http://schemas.microsoft.com/office/word/2010/wordprocessingInk" xmlns:wne="http://schemas.microsoft.com/office/word/2006/wordml" xmlns:wps="http://schemas.microsoft.com/office/word/2010/wordprocessingShape" mc:Ignorable="w14 w15 w16se w16cid wp14">
   <w:abstractNum w:abstractNumId="0" w15:restartNumberingAfterBreak="0">
     <w:nsid w:val="3B30694A"/>
     <w:multiLevelType w:val="hybridMultilevel"/>
@@ -1829,7 +1855,7 @@
 </file>
 
 <file path=word/styles.xml><?xml version="1.0" encoding="utf-8"?>
-<w:styles xmlns:mc="http://schemas.openxmlformats.org/markup-compatibility/2006" xmlns:r="http://schemas.openxmlformats.org/officeDocument/2006/relationships" xmlns:w="http://schemas.openxmlformats.org/wordprocessingml/2006/main" xmlns:w14="http://schemas.microsoft.com/office/word/2010/wordml" xmlns:w15="http://schemas.microsoft.com/office/word/2012/wordml" xmlns:w16se="http://schemas.microsoft.com/office/word/2015/wordml/symex" mc:Ignorable="w14 w15 w16se">
+<w:styles xmlns:mc="http://schemas.openxmlformats.org/markup-compatibility/2006" xmlns:r="http://schemas.openxmlformats.org/officeDocument/2006/relationships" xmlns:w="http://schemas.openxmlformats.org/wordprocessingml/2006/main" xmlns:w14="http://schemas.microsoft.com/office/word/2010/wordml" xmlns:w15="http://schemas.microsoft.com/office/word/2012/wordml" xmlns:w16cid="http://schemas.microsoft.com/office/word/2016/wordml/cid" xmlns:w16se="http://schemas.microsoft.com/office/word/2015/wordml/symex" mc:Ignorable="w14 w15 w16se w16cid">
   <w:docDefaults>
     <w:rPrDefault>
       <w:rPr>
@@ -1845,7 +1871,7 @@
       </w:pPr>
     </w:pPrDefault>
   </w:docDefaults>
-  <w:latentStyles w:defLockedState="0" w:defUIPriority="99" w:defSemiHidden="0" w:defUnhideWhenUsed="0" w:defQFormat="0" w:count="371">
+  <w:latentStyles w:defLockedState="0" w:defUIPriority="99" w:defSemiHidden="0" w:defUnhideWhenUsed="0" w:defQFormat="0" w:count="375">
     <w:lsdException w:name="Normal" w:uiPriority="0" w:qFormat="1"/>
     <w:lsdException w:name="heading 1" w:uiPriority="9" w:qFormat="1"/>
     <w:lsdException w:name="heading 2" w:semiHidden="1" w:uiPriority="9" w:unhideWhenUsed="1" w:qFormat="1"/>
@@ -1951,7 +1977,6 @@
     <w:lsdException w:name="HTML Sample" w:semiHidden="1" w:unhideWhenUsed="1"/>
     <w:lsdException w:name="HTML Typewriter" w:semiHidden="1" w:unhideWhenUsed="1"/>
     <w:lsdException w:name="HTML Variable" w:semiHidden="1" w:unhideWhenUsed="1"/>
-    <w:lsdException w:name="Normal Table" w:semiHidden="1" w:unhideWhenUsed="1"/>
     <w:lsdException w:name="annotation subject" w:semiHidden="1" w:unhideWhenUsed="1"/>
     <w:lsdException w:name="No List" w:semiHidden="1" w:unhideWhenUsed="1"/>
     <w:lsdException w:name="Outline List 1" w:semiHidden="1" w:unhideWhenUsed="1"/>
@@ -1995,10 +2020,8 @@
     <w:lsdException w:name="Table Elegant" w:semiHidden="1" w:unhideWhenUsed="1"/>
     <w:lsdException w:name="Table Professional" w:semiHidden="1" w:unhideWhenUsed="1"/>
     <w:lsdException w:name="Table Subtle 1" w:semiHidden="1" w:unhideWhenUsed="1"/>
-    <w:lsdException w:name="Table Subtle 2" w:semiHidden="1" w:unhideWhenUsed="1"/>
     <w:lsdException w:name="Table Web 1" w:semiHidden="1" w:unhideWhenUsed="1"/>
     <w:lsdException w:name="Table Web 2" w:semiHidden="1" w:unhideWhenUsed="1"/>
-    <w:lsdException w:name="Table Web 3" w:semiHidden="1" w:unhideWhenUsed="1"/>
     <w:lsdException w:name="Balloon Text" w:semiHidden="1" w:unhideWhenUsed="1"/>
     <w:lsdException w:name="Table Grid" w:uiPriority="39"/>
     <w:lsdException w:name="Table Theme" w:semiHidden="1" w:unhideWhenUsed="1"/>
@@ -2217,6 +2240,10 @@
     <w:lsdException w:name="List Table 5 Dark Accent 6" w:uiPriority="50"/>
     <w:lsdException w:name="List Table 6 Colorful Accent 6" w:uiPriority="51"/>
     <w:lsdException w:name="List Table 7 Colorful Accent 6" w:uiPriority="52"/>
+    <w:lsdException w:name="Mention" w:semiHidden="1" w:unhideWhenUsed="1"/>
+    <w:lsdException w:name="Smart Hyperlink" w:semiHidden="1" w:unhideWhenUsed="1"/>
+    <w:lsdException w:name="Hashtag" w:semiHidden="1" w:unhideWhenUsed="1"/>
+    <w:lsdException w:name="Unresolved Mention" w:semiHidden="1" w:unhideWhenUsed="1"/>
   </w:latentStyles>
   <w:style w:type="paragraph" w:default="1" w:styleId="Norml">
     <w:name w:val="Normal"/>

</xml_diff>

<commit_message>
Did some refractoring and added documentation for desktop client
</commit_message>
<xml_diff>
--- a/Dokumentumok/dokumentacio.docx
+++ b/Dokumentumok/dokumentacio.docx
@@ -1,6 +1,6 @@
 
 <file path=word/document.xml><?xml version="1.0" encoding="utf-8"?>
-<w:document xmlns:wpc="http://schemas.microsoft.com/office/word/2010/wordprocessingCanvas" xmlns:cx="http://schemas.microsoft.com/office/drawing/2014/chartex" xmlns:mc="http://schemas.openxmlformats.org/markup-compatibility/2006" xmlns:o="urn:schemas-microsoft-com:office:office" xmlns:r="http://schemas.openxmlformats.org/officeDocument/2006/relationships" xmlns:m="http://schemas.openxmlformats.org/officeDocument/2006/math" xmlns:v="urn:schemas-microsoft-com:vml" xmlns:wp14="http://schemas.microsoft.com/office/word/2010/wordprocessingDrawing" xmlns:wp="http://schemas.openxmlformats.org/drawingml/2006/wordprocessingDrawing" xmlns:w10="urn:schemas-microsoft-com:office:word" xmlns:w="http://schemas.openxmlformats.org/wordprocessingml/2006/main" xmlns:w14="http://schemas.microsoft.com/office/word/2010/wordml" xmlns:w15="http://schemas.microsoft.com/office/word/2012/wordml" xmlns:w16se="http://schemas.microsoft.com/office/word/2015/wordml/symex" xmlns:wpg="http://schemas.microsoft.com/office/word/2010/wordprocessingGroup" xmlns:wpi="http://schemas.microsoft.com/office/word/2010/wordprocessingInk" xmlns:wne="http://schemas.microsoft.com/office/word/2006/wordml" xmlns:wps="http://schemas.microsoft.com/office/word/2010/wordprocessingShape" mc:Ignorable="w14 w15 w16se wp14">
+<w:document xmlns:wpc="http://schemas.microsoft.com/office/word/2010/wordprocessingCanvas" xmlns:cx="http://schemas.microsoft.com/office/drawing/2014/chartex" xmlns:cx1="http://schemas.microsoft.com/office/drawing/2015/9/8/chartex" xmlns:cx2="http://schemas.microsoft.com/office/drawing/2015/10/21/chartex" xmlns:cx3="http://schemas.microsoft.com/office/drawing/2016/5/9/chartex" xmlns:cx4="http://schemas.microsoft.com/office/drawing/2016/5/10/chartex" xmlns:cx5="http://schemas.microsoft.com/office/drawing/2016/5/11/chartex" xmlns:cx6="http://schemas.microsoft.com/office/drawing/2016/5/12/chartex" xmlns:cx7="http://schemas.microsoft.com/office/drawing/2016/5/13/chartex" xmlns:cx8="http://schemas.microsoft.com/office/drawing/2016/5/14/chartex" xmlns:mc="http://schemas.openxmlformats.org/markup-compatibility/2006" xmlns:aink="http://schemas.microsoft.com/office/drawing/2016/ink" xmlns:am3d="http://schemas.microsoft.com/office/drawing/2017/model3d" xmlns:o="urn:schemas-microsoft-com:office:office" xmlns:r="http://schemas.openxmlformats.org/officeDocument/2006/relationships" xmlns:m="http://schemas.openxmlformats.org/officeDocument/2006/math" xmlns:v="urn:schemas-microsoft-com:vml" xmlns:wp14="http://schemas.microsoft.com/office/word/2010/wordprocessingDrawing" xmlns:wp="http://schemas.openxmlformats.org/drawingml/2006/wordprocessingDrawing" xmlns:w10="urn:schemas-microsoft-com:office:word" xmlns:w="http://schemas.openxmlformats.org/wordprocessingml/2006/main" xmlns:w14="http://schemas.microsoft.com/office/word/2010/wordml" xmlns:w15="http://schemas.microsoft.com/office/word/2012/wordml" xmlns:w16cid="http://schemas.microsoft.com/office/word/2016/wordml/cid" xmlns:w16se="http://schemas.microsoft.com/office/word/2015/wordml/symex" xmlns:wpg="http://schemas.microsoft.com/office/word/2010/wordprocessingGroup" xmlns:wpi="http://schemas.microsoft.com/office/word/2010/wordprocessingInk" xmlns:wne="http://schemas.microsoft.com/office/word/2006/wordml" xmlns:wps="http://schemas.microsoft.com/office/word/2010/wordprocessingShape" mc:Ignorable="w14 w15 w16se w16cid wp14">
   <w:body>
     <w:p>
       <w:pPr>
@@ -8,6 +8,7 @@
         <w:jc w:val="center"/>
         <w:rPr>
           <w:rFonts w:ascii="Courier New" w:hAnsi="Courier New" w:cs="Courier New"/>
+          <w:b/>
           <w:sz w:val="28"/>
           <w:szCs w:val="28"/>
         </w:rPr>
@@ -15,6 +16,7 @@
       <w:r>
         <w:rPr>
           <w:rFonts w:ascii="Courier New" w:hAnsi="Courier New" w:cs="Courier New"/>
+          <w:b/>
           <w:sz w:val="28"/>
           <w:szCs w:val="28"/>
         </w:rPr>
@@ -42,13 +44,25 @@
     </w:p>
     <w:p>
       <w:pPr>
-        <w:spacing w:after="0" w:line="240" w:lineRule="auto"/>
-        <w:rPr>
-          <w:rFonts w:ascii="Courier New" w:hAnsi="Courier New" w:cs="Courier New"/>
-          <w:sz w:val="24"/>
-          <w:szCs w:val="24"/>
-        </w:rPr>
-      </w:pPr>
+        <w:spacing w:after="120"/>
+        <w:rPr>
+          <w:rFonts w:ascii="Courier New" w:hAnsi="Courier New" w:cs="Courier New"/>
+          <w:b/>
+          <w:caps/>
+          <w:sz w:val="24"/>
+          <w:szCs w:val="24"/>
+        </w:rPr>
+      </w:pPr>
+      <w:r>
+        <w:rPr>
+          <w:rFonts w:ascii="Courier New" w:hAnsi="Courier New" w:cs="Courier New"/>
+          <w:b/>
+          <w:caps/>
+          <w:sz w:val="24"/>
+          <w:szCs w:val="24"/>
+        </w:rPr>
+        <w:t>Projekt célkitűzése:</w:t>
+      </w:r>
     </w:p>
     <w:p>
       <w:pPr>
@@ -65,19 +79,72 @@
           <w:sz w:val="24"/>
           <w:szCs w:val="24"/>
         </w:rPr>
-        <w:t>Beadandó feladatunknak morzét választottunk, amihez az arduino programon kívül kapcsolódik egy kliens program is, mellyel soros porton kommunikál az arduino oda-vissza.</w:t>
-      </w:r>
-    </w:p>
-    <w:p>
-      <w:pPr>
-        <w:spacing w:after="120" w:line="240" w:lineRule="auto"/>
-        <w:rPr>
-          <w:rFonts w:ascii="Courier New" w:hAnsi="Courier New" w:cs="Courier New"/>
-          <w:b/>
-          <w:sz w:val="24"/>
-          <w:szCs w:val="24"/>
-        </w:rPr>
-      </w:pPr>
+        <w:t>Beadandó feladatunknak</w:t>
+      </w:r>
+      <w:r>
+        <w:rPr>
+          <w:rFonts w:ascii="Courier New" w:hAnsi="Courier New" w:cs="Courier New"/>
+          <w:sz w:val="24"/>
+          <w:szCs w:val="24"/>
+        </w:rPr>
+        <w:t xml:space="preserve"> egy</w:t>
+      </w:r>
+      <w:r>
+        <w:rPr>
+          <w:rFonts w:ascii="Courier New" w:hAnsi="Courier New" w:cs="Courier New"/>
+          <w:sz w:val="24"/>
+          <w:szCs w:val="24"/>
+        </w:rPr>
+        <w:t xml:space="preserve"> morz</w:t>
+      </w:r>
+      <w:r>
+        <w:rPr>
+          <w:rFonts w:ascii="Courier New" w:hAnsi="Courier New" w:cs="Courier New"/>
+          <w:sz w:val="24"/>
+          <w:szCs w:val="24"/>
+        </w:rPr>
+        <w:t>e fejtő gépet</w:t>
+      </w:r>
+      <w:r>
+        <w:rPr>
+          <w:rFonts w:ascii="Courier New" w:hAnsi="Courier New" w:cs="Courier New"/>
+          <w:sz w:val="24"/>
+          <w:szCs w:val="24"/>
+        </w:rPr>
+        <w:t xml:space="preserve"> választottunk, amihez az </w:t>
+      </w:r>
+      <w:r>
+        <w:rPr>
+          <w:rFonts w:ascii="Courier New" w:hAnsi="Courier New" w:cs="Courier New"/>
+          <w:sz w:val="24"/>
+          <w:szCs w:val="24"/>
+        </w:rPr>
+        <w:t>A</w:t>
+      </w:r>
+      <w:r>
+        <w:rPr>
+          <w:rFonts w:ascii="Courier New" w:hAnsi="Courier New" w:cs="Courier New"/>
+          <w:sz w:val="24"/>
+          <w:szCs w:val="24"/>
+        </w:rPr>
+        <w:t xml:space="preserve">rduino programon kívül kapcsolódik egy kliens program is, mellyel soros porton kommunikál az </w:t>
+      </w:r>
+      <w:r>
+        <w:rPr>
+          <w:rFonts w:ascii="Courier New" w:hAnsi="Courier New" w:cs="Courier New"/>
+          <w:sz w:val="24"/>
+          <w:szCs w:val="24"/>
+        </w:rPr>
+        <w:t>A</w:t>
+      </w:r>
+      <w:r>
+        <w:rPr>
+          <w:rFonts w:ascii="Courier New" w:hAnsi="Courier New" w:cs="Courier New"/>
+          <w:sz w:val="24"/>
+          <w:szCs w:val="24"/>
+        </w:rPr>
+        <w:t>rduino oda-vissza.</w:t>
+      </w:r>
     </w:p>
     <w:p>
       <w:pPr>
@@ -274,6 +341,14 @@
           <w:szCs w:val="24"/>
         </w:rPr>
         <w:t>1db lézer</w:t>
+      </w:r>
+      <w:r>
+        <w:rPr>
+          <w:rFonts w:ascii="Courier New" w:hAnsi="Courier New" w:cs="Courier New"/>
+          <w:sz w:val="24"/>
+          <w:szCs w:val="24"/>
+        </w:rPr>
+        <w:t xml:space="preserve"> pointer</w:t>
       </w:r>
     </w:p>
     <w:p>
@@ -356,16 +431,6 @@
     </w:p>
     <w:p>
       <w:pPr>
-        <w:spacing w:after="0" w:line="240" w:lineRule="auto"/>
-        <w:rPr>
-          <w:rFonts w:ascii="Courier New" w:hAnsi="Courier New" w:cs="Courier New"/>
-          <w:sz w:val="24"/>
-          <w:szCs w:val="24"/>
-        </w:rPr>
-      </w:pPr>
-    </w:p>
-    <w:p>
-      <w:pPr>
         <w:spacing w:after="120" w:line="240" w:lineRule="auto"/>
         <w:rPr>
           <w:rFonts w:ascii="Courier New" w:hAnsi="Courier New" w:cs="Courier New"/>
@@ -374,6 +439,84 @@
           <w:szCs w:val="24"/>
         </w:rPr>
       </w:pPr>
+      <w:r>
+        <w:rPr>
+          <w:rFonts w:ascii="Courier New" w:hAnsi="Courier New" w:cs="Courier New"/>
+          <w:b/>
+          <w:noProof/>
+          <w:sz w:val="24"/>
+          <w:szCs w:val="24"/>
+        </w:rPr>
+        <mc:AlternateContent>
+          <mc:Choice Requires="wps">
+            <w:drawing>
+              <wp:anchor distT="0" distB="0" distL="114300" distR="114300" simplePos="0" relativeHeight="251659264" behindDoc="1" locked="0" layoutInCell="1" allowOverlap="1">
+                <wp:simplePos x="0" y="0"/>
+                <wp:positionH relativeFrom="column">
+                  <wp:posOffset>-147320</wp:posOffset>
+                </wp:positionH>
+                <wp:positionV relativeFrom="paragraph">
+                  <wp:posOffset>196215</wp:posOffset>
+                </wp:positionV>
+                <wp:extent cx="3362325" cy="2371725"/>
+                <wp:effectExtent l="0" t="0" r="9525" b="9525"/>
+                <wp:wrapNone/>
+                <wp:docPr id="2" name="Téglalap 2"/>
+                <wp:cNvGraphicFramePr/>
+                <a:graphic xmlns:a="http://schemas.openxmlformats.org/drawingml/2006/main">
+                  <a:graphicData uri="http://schemas.microsoft.com/office/word/2010/wordprocessingShape">
+                    <wps:wsp>
+                      <wps:cNvSpPr/>
+                      <wps:spPr>
+                        <a:xfrm>
+                          <a:off x="0" y="0"/>
+                          <a:ext cx="3362325" cy="2371725"/>
+                        </a:xfrm>
+                        <a:prstGeom prst="rect">
+                          <a:avLst/>
+                        </a:prstGeom>
+                        <a:solidFill>
+                          <a:schemeClr val="bg1"/>
+                        </a:solidFill>
+                        <a:ln>
+                          <a:noFill/>
+                        </a:ln>
+                      </wps:spPr>
+                      <wps:style>
+                        <a:lnRef idx="2">
+                          <a:schemeClr val="accent1">
+                            <a:shade val="50000"/>
+                          </a:schemeClr>
+                        </a:lnRef>
+                        <a:fillRef idx="1">
+                          <a:schemeClr val="accent1"/>
+                        </a:fillRef>
+                        <a:effectRef idx="0">
+                          <a:schemeClr val="accent1"/>
+                        </a:effectRef>
+                        <a:fontRef idx="minor">
+                          <a:schemeClr val="lt1"/>
+                        </a:fontRef>
+                      </wps:style>
+                      <wps:bodyPr rot="0" spcFirstLastPara="0" vertOverflow="overflow" horzOverflow="overflow" vert="horz" wrap="square" lIns="91440" tIns="45720" rIns="91440" bIns="45720" numCol="1" spcCol="0" rtlCol="0" fromWordArt="0" anchor="ctr" anchorCtr="0" forceAA="0" compatLnSpc="1">
+                        <a:prstTxWarp prst="textNoShape">
+                          <a:avLst/>
+                        </a:prstTxWarp>
+                        <a:noAutofit/>
+                      </wps:bodyPr>
+                    </wps:wsp>
+                  </a:graphicData>
+                </a:graphic>
+              </wp:anchor>
+            </w:drawing>
+          </mc:Choice>
+          <mc:Fallback>
+            <w:pict>
+              <v:rect w14:anchorId="5D8BFC90" id="Téglalap 2" o:spid="_x0000_s1026" style="position:absolute;margin-left:-11.6pt;margin-top:15.45pt;width:264.75pt;height:186.75pt;z-index:-251657216;visibility:visible;mso-wrap-style:square;mso-wrap-distance-left:9pt;mso-wrap-distance-top:0;mso-wrap-distance-right:9pt;mso-wrap-distance-bottom:0;mso-position-horizontal:absolute;mso-position-horizontal-relative:text;mso-position-vertical:absolute;mso-position-vertical-relative:text;v-text-anchor:middle" o:gfxdata="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" fillcolor="white [3212]" stroked="f" strokeweight="1pt"/>
+            </w:pict>
+          </mc:Fallback>
+        </mc:AlternateContent>
+      </w:r>
       <w:r>
         <w:rPr>
           <w:rFonts w:ascii="Courier New" w:hAnsi="Courier New" w:cs="Courier New"/>
@@ -465,6 +608,77 @@
       <w:r>
         <w:rPr>
           <w:rFonts w:ascii="Courier New" w:hAnsi="Courier New" w:cs="Courier New"/>
+          <w:i/>
+          <w:noProof/>
+          <w:sz w:val="24"/>
+          <w:szCs w:val="24"/>
+        </w:rPr>
+        <w:drawing>
+          <wp:anchor distT="0" distB="0" distL="114300" distR="114300" simplePos="0" relativeHeight="251658240" behindDoc="1" locked="0" layoutInCell="1" allowOverlap="1">
+            <wp:simplePos x="0" y="0"/>
+            <wp:positionH relativeFrom="margin">
+              <wp:align>center</wp:align>
+            </wp:positionH>
+            <wp:positionV relativeFrom="paragraph">
+              <wp:posOffset>117475</wp:posOffset>
+            </wp:positionV>
+            <wp:extent cx="4962525" cy="4906898"/>
+            <wp:effectExtent l="0" t="0" r="0" b="8255"/>
+            <wp:wrapNone/>
+            <wp:docPr id="1" name="Kép 1"/>
+            <wp:cNvGraphicFramePr>
+              <a:graphicFrameLocks xmlns:a="http://schemas.openxmlformats.org/drawingml/2006/main" noChangeAspect="1"/>
+            </wp:cNvGraphicFramePr>
+            <a:graphic xmlns:a="http://schemas.openxmlformats.org/drawingml/2006/main">
+              <a:graphicData uri="http://schemas.openxmlformats.org/drawingml/2006/picture">
+                <pic:pic xmlns:pic="http://schemas.openxmlformats.org/drawingml/2006/picture">
+                  <pic:nvPicPr>
+                    <pic:cNvPr id="0" name="Picture 1"/>
+                    <pic:cNvPicPr>
+                      <a:picLocks noChangeAspect="1" noChangeArrowheads="1"/>
+                    </pic:cNvPicPr>
+                  </pic:nvPicPr>
+                  <pic:blipFill>
+                    <a:blip r:embed="rId7">
+                      <a:extLst>
+                        <a:ext uri="{28A0092B-C50C-407E-A947-70E740481C1C}">
+                          <a14:useLocalDpi xmlns:a14="http://schemas.microsoft.com/office/drawing/2010/main" val="0"/>
+                        </a:ext>
+                      </a:extLst>
+                    </a:blip>
+                    <a:srcRect/>
+                    <a:stretch>
+                      <a:fillRect/>
+                    </a:stretch>
+                  </pic:blipFill>
+                  <pic:spPr bwMode="auto">
+                    <a:xfrm>
+                      <a:off x="0" y="0"/>
+                      <a:ext cx="4962525" cy="4906898"/>
+                    </a:xfrm>
+                    <a:prstGeom prst="rect">
+                      <a:avLst/>
+                    </a:prstGeom>
+                    <a:noFill/>
+                    <a:ln>
+                      <a:noFill/>
+                    </a:ln>
+                  </pic:spPr>
+                </pic:pic>
+              </a:graphicData>
+            </a:graphic>
+            <wp14:sizeRelH relativeFrom="page">
+              <wp14:pctWidth>0</wp14:pctWidth>
+            </wp14:sizeRelH>
+            <wp14:sizeRelV relativeFrom="page">
+              <wp14:pctHeight>0</wp14:pctHeight>
+            </wp14:sizeRelV>
+          </wp:anchor>
+        </w:drawing>
+      </w:r>
+      <w:r>
+        <w:rPr>
+          <w:rFonts w:ascii="Courier New" w:hAnsi="Courier New" w:cs="Courier New"/>
           <w:sz w:val="24"/>
           <w:szCs w:val="24"/>
         </w:rPr>
@@ -747,6 +961,294 @@
         </w:rPr>
         <w:t>9</w:t>
       </w:r>
+      <w:bookmarkStart w:id="0" w:name="_GoBack"/>
+      <w:bookmarkEnd w:id="0"/>
+    </w:p>
+    <w:p>
+      <w:pPr>
+        <w:pStyle w:val="Listaszerbekezds"/>
+        <w:numPr>
+          <w:ilvl w:val="0"/>
+          <w:numId w:val="2"/>
+        </w:numPr>
+        <w:spacing w:after="120" w:line="240" w:lineRule="auto"/>
+        <w:rPr>
+          <w:rFonts w:ascii="Courier New" w:hAnsi="Courier New" w:cs="Courier New"/>
+          <w:sz w:val="24"/>
+          <w:szCs w:val="24"/>
+        </w:rPr>
+      </w:pPr>
+      <w:r>
+        <w:rPr>
+          <w:rFonts w:ascii="Courier New" w:hAnsi="Courier New" w:cs="Courier New"/>
+          <w:sz w:val="24"/>
+          <w:szCs w:val="24"/>
+        </w:rPr>
+        <w:t>Vezérlőegység 1</w:t>
+      </w:r>
+      <w:r>
+        <w:rPr>
+          <w:rFonts w:ascii="Courier New" w:hAnsi="Courier New" w:cs="Courier New"/>
+          <w:sz w:val="24"/>
+          <w:szCs w:val="24"/>
+        </w:rPr>
+        <w:tab/>
+      </w:r>
+      <w:r>
+        <w:rPr>
+          <w:rFonts w:ascii="Courier New" w:hAnsi="Courier New" w:cs="Courier New"/>
+          <w:sz w:val="24"/>
+          <w:szCs w:val="24"/>
+        </w:rPr>
+        <w:t>-</w:t>
+      </w:r>
+      <w:r>
+        <w:rPr>
+          <w:rFonts w:ascii="Courier New" w:hAnsi="Courier New" w:cs="Courier New"/>
+          <w:sz w:val="24"/>
+          <w:szCs w:val="24"/>
+        </w:rPr>
+        <w:tab/>
+        <w:t>6</w:t>
+      </w:r>
+    </w:p>
+    <w:p>
+      <w:pPr>
+        <w:pStyle w:val="Listaszerbekezds"/>
+        <w:numPr>
+          <w:ilvl w:val="0"/>
+          <w:numId w:val="2"/>
+        </w:numPr>
+        <w:spacing w:after="120" w:line="240" w:lineRule="auto"/>
+        <w:rPr>
+          <w:rFonts w:ascii="Courier New" w:hAnsi="Courier New" w:cs="Courier New"/>
+          <w:sz w:val="24"/>
+          <w:szCs w:val="24"/>
+        </w:rPr>
+      </w:pPr>
+      <w:r>
+        <w:rPr>
+          <w:rFonts w:ascii="Courier New" w:hAnsi="Courier New" w:cs="Courier New"/>
+          <w:sz w:val="24"/>
+          <w:szCs w:val="24"/>
+        </w:rPr>
+        <w:t xml:space="preserve">Vezérlőegység </w:t>
+      </w:r>
+      <w:r>
+        <w:rPr>
+          <w:rFonts w:ascii="Courier New" w:hAnsi="Courier New" w:cs="Courier New"/>
+          <w:sz w:val="24"/>
+          <w:szCs w:val="24"/>
+        </w:rPr>
+        <w:t>2</w:t>
+      </w:r>
+      <w:r>
+        <w:rPr>
+          <w:rFonts w:ascii="Courier New" w:hAnsi="Courier New" w:cs="Courier New"/>
+          <w:sz w:val="24"/>
+          <w:szCs w:val="24"/>
+        </w:rPr>
+        <w:tab/>
+        <w:t>-</w:t>
+      </w:r>
+      <w:r>
+        <w:rPr>
+          <w:rFonts w:ascii="Courier New" w:hAnsi="Courier New" w:cs="Courier New"/>
+          <w:sz w:val="24"/>
+          <w:szCs w:val="24"/>
+        </w:rPr>
+        <w:tab/>
+      </w:r>
+      <w:r>
+        <w:rPr>
+          <w:rFonts w:ascii="Courier New" w:hAnsi="Courier New" w:cs="Courier New"/>
+          <w:sz w:val="24"/>
+          <w:szCs w:val="24"/>
+        </w:rPr>
+        <w:t>5</w:t>
+      </w:r>
+    </w:p>
+    <w:p>
+      <w:pPr>
+        <w:pStyle w:val="Listaszerbekezds"/>
+        <w:numPr>
+          <w:ilvl w:val="0"/>
+          <w:numId w:val="2"/>
+        </w:numPr>
+        <w:spacing w:after="120" w:line="240" w:lineRule="auto"/>
+        <w:rPr>
+          <w:rFonts w:ascii="Courier New" w:hAnsi="Courier New" w:cs="Courier New"/>
+          <w:sz w:val="24"/>
+          <w:szCs w:val="24"/>
+        </w:rPr>
+      </w:pPr>
+      <w:r>
+        <w:rPr>
+          <w:rFonts w:ascii="Courier New" w:hAnsi="Courier New" w:cs="Courier New"/>
+          <w:sz w:val="24"/>
+          <w:szCs w:val="24"/>
+        </w:rPr>
+        <w:t xml:space="preserve">Vezérlőegység </w:t>
+      </w:r>
+      <w:r>
+        <w:rPr>
+          <w:rFonts w:ascii="Courier New" w:hAnsi="Courier New" w:cs="Courier New"/>
+          <w:sz w:val="24"/>
+          <w:szCs w:val="24"/>
+        </w:rPr>
+        <w:t>3</w:t>
+      </w:r>
+      <w:r>
+        <w:rPr>
+          <w:rFonts w:ascii="Courier New" w:hAnsi="Courier New" w:cs="Courier New"/>
+          <w:sz w:val="24"/>
+          <w:szCs w:val="24"/>
+        </w:rPr>
+        <w:tab/>
+        <w:t>-</w:t>
+      </w:r>
+      <w:r>
+        <w:rPr>
+          <w:rFonts w:ascii="Courier New" w:hAnsi="Courier New" w:cs="Courier New"/>
+          <w:sz w:val="24"/>
+          <w:szCs w:val="24"/>
+        </w:rPr>
+        <w:tab/>
+      </w:r>
+      <w:r>
+        <w:rPr>
+          <w:rFonts w:ascii="Courier New" w:hAnsi="Courier New" w:cs="Courier New"/>
+          <w:sz w:val="24"/>
+          <w:szCs w:val="24"/>
+        </w:rPr>
+        <w:t>4</w:t>
+      </w:r>
+    </w:p>
+    <w:p>
+      <w:pPr>
+        <w:pStyle w:val="Listaszerbekezds"/>
+        <w:numPr>
+          <w:ilvl w:val="0"/>
+          <w:numId w:val="2"/>
+        </w:numPr>
+        <w:spacing w:after="120" w:line="240" w:lineRule="auto"/>
+        <w:rPr>
+          <w:rFonts w:ascii="Courier New" w:hAnsi="Courier New" w:cs="Courier New"/>
+          <w:sz w:val="24"/>
+          <w:szCs w:val="24"/>
+        </w:rPr>
+      </w:pPr>
+      <w:r>
+        <w:rPr>
+          <w:rFonts w:ascii="Courier New" w:hAnsi="Courier New" w:cs="Courier New"/>
+          <w:sz w:val="24"/>
+          <w:szCs w:val="24"/>
+        </w:rPr>
+        <w:t xml:space="preserve">Vezérlőegység </w:t>
+      </w:r>
+      <w:r>
+        <w:rPr>
+          <w:rFonts w:ascii="Courier New" w:hAnsi="Courier New" w:cs="Courier New"/>
+          <w:sz w:val="24"/>
+          <w:szCs w:val="24"/>
+        </w:rPr>
+        <w:t>4</w:t>
+      </w:r>
+      <w:r>
+        <w:rPr>
+          <w:rFonts w:ascii="Courier New" w:hAnsi="Courier New" w:cs="Courier New"/>
+          <w:sz w:val="24"/>
+          <w:szCs w:val="24"/>
+        </w:rPr>
+        <w:tab/>
+        <w:t>-</w:t>
+      </w:r>
+      <w:r>
+        <w:rPr>
+          <w:rFonts w:ascii="Courier New" w:hAnsi="Courier New" w:cs="Courier New"/>
+          <w:sz w:val="24"/>
+          <w:szCs w:val="24"/>
+        </w:rPr>
+        <w:tab/>
+      </w:r>
+      <w:r>
+        <w:rPr>
+          <w:rFonts w:ascii="Courier New" w:hAnsi="Courier New" w:cs="Courier New"/>
+          <w:sz w:val="24"/>
+          <w:szCs w:val="24"/>
+        </w:rPr>
+        <w:t>3</w:t>
+      </w:r>
+    </w:p>
+    <w:p>
+      <w:pPr>
+        <w:rPr>
+          <w:rFonts w:ascii="Courier New" w:hAnsi="Courier New" w:cs="Courier New"/>
+          <w:sz w:val="24"/>
+          <w:szCs w:val="24"/>
+        </w:rPr>
+      </w:pPr>
+      <w:r>
+        <w:rPr>
+          <w:rFonts w:ascii="Courier New" w:hAnsi="Courier New" w:cs="Courier New"/>
+          <w:sz w:val="24"/>
+          <w:szCs w:val="24"/>
+        </w:rPr>
+        <w:br w:type="page"/>
+      </w:r>
+    </w:p>
+    <w:p>
+      <w:pPr>
+        <w:spacing w:after="120" w:line="240" w:lineRule="auto"/>
+        <w:rPr>
+          <w:rFonts w:ascii="Courier New" w:hAnsi="Courier New" w:cs="Courier New"/>
+          <w:sz w:val="24"/>
+          <w:szCs w:val="24"/>
+        </w:rPr>
+      </w:pPr>
+      <w:r>
+        <w:rPr>
+          <w:rFonts w:ascii="Courier New" w:hAnsi="Courier New" w:cs="Courier New"/>
+          <w:b/>
+          <w:sz w:val="24"/>
+          <w:szCs w:val="24"/>
+        </w:rPr>
+        <w:lastRenderedPageBreak/>
+        <w:t>SETUP:</w:t>
+      </w:r>
+      <w:r>
+        <w:rPr>
+          <w:rFonts w:ascii="Courier New" w:hAnsi="Courier New" w:cs="Courier New"/>
+          <w:b/>
+          <w:sz w:val="24"/>
+          <w:szCs w:val="24"/>
+        </w:rPr>
+        <w:t xml:space="preserve"> </w:t>
+      </w:r>
+      <w:r>
+        <w:rPr>
+          <w:rFonts w:ascii="Courier New" w:hAnsi="Courier New" w:cs="Courier New"/>
+          <w:sz w:val="24"/>
+          <w:szCs w:val="24"/>
+        </w:rPr>
+        <w:t>A pinek konfigurálása, kezdőállapot</w:t>
+      </w:r>
+      <w:r>
+        <w:rPr>
+          <w:rFonts w:ascii="Courier New" w:hAnsi="Courier New" w:cs="Courier New"/>
+          <w:sz w:val="24"/>
+          <w:szCs w:val="24"/>
+        </w:rPr>
+        <w:t>ba helyezés</w:t>
+      </w:r>
+      <w:r>
+        <w:rPr>
+          <w:rFonts w:ascii="Courier New" w:hAnsi="Courier New" w:cs="Courier New"/>
+          <w:sz w:val="24"/>
+          <w:szCs w:val="24"/>
+        </w:rPr>
+        <w:t>.</w:t>
+      </w:r>
     </w:p>
     <w:p>
       <w:pPr>
@@ -757,24 +1259,14 @@
           <w:szCs w:val="24"/>
         </w:rPr>
       </w:pPr>
-    </w:p>
-    <w:p>
-      <w:pPr>
-        <w:spacing w:after="120" w:line="240" w:lineRule="auto"/>
-        <w:rPr>
-          <w:rFonts w:ascii="Courier New" w:hAnsi="Courier New" w:cs="Courier New"/>
-          <w:sz w:val="24"/>
-          <w:szCs w:val="24"/>
-        </w:rPr>
-      </w:pPr>
-      <w:r>
-        <w:rPr>
-          <w:rFonts w:ascii="Courier New" w:hAnsi="Courier New" w:cs="Courier New"/>
-          <w:b/>
-          <w:sz w:val="24"/>
-          <w:szCs w:val="24"/>
-        </w:rPr>
-        <w:t>SETUP:</w:t>
+      <w:r>
+        <w:rPr>
+          <w:rFonts w:ascii="Courier New" w:hAnsi="Courier New" w:cs="Courier New"/>
+          <w:b/>
+          <w:sz w:val="24"/>
+          <w:szCs w:val="24"/>
+        </w:rPr>
+        <w:t>LOOP:</w:t>
       </w:r>
       <w:r>
         <w:rPr>
@@ -791,59 +1283,25 @@
           <w:sz w:val="24"/>
           <w:szCs w:val="24"/>
         </w:rPr>
-        <w:t>A pinek konfigurálása, kezdőállapot</w:t>
-      </w:r>
-      <w:r>
-        <w:rPr>
-          <w:rFonts w:ascii="Courier New" w:hAnsi="Courier New" w:cs="Courier New"/>
-          <w:sz w:val="24"/>
-          <w:szCs w:val="24"/>
-        </w:rPr>
-        <w:t>ba helyezés</w:t>
-      </w:r>
-      <w:r>
-        <w:rPr>
-          <w:rFonts w:ascii="Courier New" w:hAnsi="Courier New" w:cs="Courier New"/>
-          <w:sz w:val="24"/>
-          <w:szCs w:val="24"/>
-        </w:rPr>
-        <w:t>.</w:t>
-      </w:r>
-    </w:p>
-    <w:p>
-      <w:pPr>
-        <w:spacing w:after="0" w:line="240" w:lineRule="auto"/>
-        <w:rPr>
-          <w:rFonts w:ascii="Courier New" w:hAnsi="Courier New" w:cs="Courier New"/>
-          <w:sz w:val="24"/>
-          <w:szCs w:val="24"/>
-        </w:rPr>
-      </w:pPr>
-      <w:r>
-        <w:rPr>
-          <w:rFonts w:ascii="Courier New" w:hAnsi="Courier New" w:cs="Courier New"/>
-          <w:b/>
-          <w:sz w:val="24"/>
-          <w:szCs w:val="24"/>
-        </w:rPr>
-        <w:t>LOOP:</w:t>
-      </w:r>
-      <w:r>
-        <w:rPr>
-          <w:rFonts w:ascii="Courier New" w:hAnsi="Courier New" w:cs="Courier New"/>
-          <w:b/>
-          <w:sz w:val="24"/>
-          <w:szCs w:val="24"/>
-        </w:rPr>
-        <w:t xml:space="preserve"> </w:t>
-      </w:r>
-      <w:r>
-        <w:rPr>
-          <w:rFonts w:ascii="Courier New" w:hAnsi="Courier New" w:cs="Courier New"/>
-          <w:sz w:val="24"/>
-          <w:szCs w:val="24"/>
-        </w:rPr>
-        <w:t>Meghívjuk a checkMode() metódust, mely a currentMode-nak értéket ad, majd egy switch-el vizsgáljuk azt.</w:t>
+        <w:t xml:space="preserve">Meghívjuk a </w:t>
+      </w:r>
+      <w:proofErr w:type="gramStart"/>
+      <w:r>
+        <w:rPr>
+          <w:rFonts w:ascii="Courier New" w:hAnsi="Courier New" w:cs="Courier New"/>
+          <w:sz w:val="24"/>
+          <w:szCs w:val="24"/>
+        </w:rPr>
+        <w:t>checkMode(</w:t>
+      </w:r>
+      <w:proofErr w:type="gramEnd"/>
+      <w:r>
+        <w:rPr>
+          <w:rFonts w:ascii="Courier New" w:hAnsi="Courier New" w:cs="Courier New"/>
+          <w:sz w:val="24"/>
+          <w:szCs w:val="24"/>
+        </w:rPr>
+        <w:t>) metódust, mely a currentMode-nak értéket ad, majd egy switch-el vizsgáljuk azt.</w:t>
       </w:r>
     </w:p>
     <w:p>
@@ -952,6 +1410,63 @@
           <w:szCs w:val="24"/>
         </w:rPr>
       </w:pPr>
+      <w:r>
+        <w:rPr>
+          <w:rFonts w:ascii="Courier New" w:hAnsi="Courier New" w:cs="Courier New"/>
+          <w:b/>
+          <w:noProof/>
+          <w:sz w:val="24"/>
+          <w:szCs w:val="24"/>
+        </w:rPr>
+        <w:drawing>
+          <wp:inline distT="0" distB="0" distL="0" distR="0">
+            <wp:extent cx="5743575" cy="2667000"/>
+            <wp:effectExtent l="0" t="0" r="9525" b="0"/>
+            <wp:docPr id="3" name="Kép 3"/>
+            <wp:cNvGraphicFramePr>
+              <a:graphicFrameLocks xmlns:a="http://schemas.openxmlformats.org/drawingml/2006/main" noChangeAspect="1"/>
+            </wp:cNvGraphicFramePr>
+            <a:graphic xmlns:a="http://schemas.openxmlformats.org/drawingml/2006/main">
+              <a:graphicData uri="http://schemas.openxmlformats.org/drawingml/2006/picture">
+                <pic:pic xmlns:pic="http://schemas.openxmlformats.org/drawingml/2006/picture">
+                  <pic:nvPicPr>
+                    <pic:cNvPr id="0" name="Picture 2"/>
+                    <pic:cNvPicPr>
+                      <a:picLocks noChangeAspect="1" noChangeArrowheads="1"/>
+                    </pic:cNvPicPr>
+                  </pic:nvPicPr>
+                  <pic:blipFill>
+                    <a:blip r:embed="rId8">
+                      <a:extLst>
+                        <a:ext uri="{28A0092B-C50C-407E-A947-70E740481C1C}">
+                          <a14:useLocalDpi xmlns:a14="http://schemas.microsoft.com/office/drawing/2010/main" val="0"/>
+                        </a:ext>
+                      </a:extLst>
+                    </a:blip>
+                    <a:srcRect/>
+                    <a:stretch>
+                      <a:fillRect/>
+                    </a:stretch>
+                  </pic:blipFill>
+                  <pic:spPr bwMode="auto">
+                    <a:xfrm>
+                      <a:off x="0" y="0"/>
+                      <a:ext cx="5743575" cy="2667000"/>
+                    </a:xfrm>
+                    <a:prstGeom prst="rect">
+                      <a:avLst/>
+                    </a:prstGeom>
+                    <a:noFill/>
+                    <a:ln>
+                      <a:noFill/>
+                    </a:ln>
+                  </pic:spPr>
+                </pic:pic>
+              </a:graphicData>
+            </a:graphic>
+          </wp:inline>
+        </w:drawing>
+      </w:r>
     </w:p>
     <w:p>
       <w:pPr>
@@ -990,11 +1505,34 @@
       <w:r>
         <w:rPr>
           <w:rFonts w:ascii="Courier New" w:hAnsi="Courier New" w:cs="Courier New"/>
-          <w:i/>
-          <w:sz w:val="24"/>
-          <w:szCs w:val="24"/>
-        </w:rPr>
-        <w:t>checkBtn():</w:t>
+          <w:b/>
+          <w:i/>
+          <w:sz w:val="24"/>
+          <w:szCs w:val="24"/>
+        </w:rPr>
+        <w:t xml:space="preserve">void </w:t>
+      </w:r>
+      <w:proofErr w:type="gramStart"/>
+      <w:r>
+        <w:rPr>
+          <w:rFonts w:ascii="Courier New" w:hAnsi="Courier New" w:cs="Courier New"/>
+          <w:b/>
+          <w:i/>
+          <w:sz w:val="24"/>
+          <w:szCs w:val="24"/>
+        </w:rPr>
+        <w:t>checkBtn(</w:t>
+      </w:r>
+      <w:proofErr w:type="gramEnd"/>
+      <w:r>
+        <w:rPr>
+          <w:rFonts w:ascii="Courier New" w:hAnsi="Courier New" w:cs="Courier New"/>
+          <w:b/>
+          <w:i/>
+          <w:sz w:val="24"/>
+          <w:szCs w:val="24"/>
+        </w:rPr>
+        <w:t>):</w:t>
       </w:r>
       <w:r>
         <w:rPr>
@@ -1030,11 +1568,34 @@
       <w:r>
         <w:rPr>
           <w:rFonts w:ascii="Courier New" w:hAnsi="Courier New" w:cs="Courier New"/>
-          <w:i/>
-          <w:sz w:val="24"/>
-          <w:szCs w:val="24"/>
-        </w:rPr>
-        <w:t>checkMode():</w:t>
+          <w:b/>
+          <w:i/>
+          <w:sz w:val="24"/>
+          <w:szCs w:val="24"/>
+        </w:rPr>
+        <w:t xml:space="preserve">void </w:t>
+      </w:r>
+      <w:proofErr w:type="gramStart"/>
+      <w:r>
+        <w:rPr>
+          <w:rFonts w:ascii="Courier New" w:hAnsi="Courier New" w:cs="Courier New"/>
+          <w:b/>
+          <w:i/>
+          <w:sz w:val="24"/>
+          <w:szCs w:val="24"/>
+        </w:rPr>
+        <w:t>checkMode(</w:t>
+      </w:r>
+      <w:proofErr w:type="gramEnd"/>
+      <w:r>
+        <w:rPr>
+          <w:rFonts w:ascii="Courier New" w:hAnsi="Courier New" w:cs="Courier New"/>
+          <w:b/>
+          <w:i/>
+          <w:sz w:val="24"/>
+          <w:szCs w:val="24"/>
+        </w:rPr>
+        <w:t>):</w:t>
       </w:r>
       <w:r>
         <w:rPr>
@@ -1051,23 +1612,6 @@
           <w:szCs w:val="24"/>
         </w:rPr>
         <w:t xml:space="preserve"> 512 alatt 1-es állapot, 512 felett 2-es állapot.</w:t>
-      </w:r>
-    </w:p>
-    <w:p>
-      <w:pPr>
-        <w:rPr>
-          <w:rFonts w:ascii="Courier New" w:hAnsi="Courier New" w:cs="Courier New"/>
-          <w:sz w:val="24"/>
-          <w:szCs w:val="24"/>
-        </w:rPr>
-      </w:pPr>
-      <w:r>
-        <w:rPr>
-          <w:rFonts w:ascii="Courier New" w:hAnsi="Courier New" w:cs="Courier New"/>
-          <w:sz w:val="24"/>
-          <w:szCs w:val="24"/>
-        </w:rPr>
-        <w:br w:type="page"/>
       </w:r>
     </w:p>
     <w:p>
@@ -1087,12 +1631,34 @@
       <w:r>
         <w:rPr>
           <w:rFonts w:ascii="Courier New" w:hAnsi="Courier New" w:cs="Courier New"/>
-          <w:i/>
-          <w:sz w:val="24"/>
-          <w:szCs w:val="24"/>
-        </w:rPr>
-        <w:lastRenderedPageBreak/>
-        <w:t>encodeMessage():</w:t>
+          <w:b/>
+          <w:i/>
+          <w:sz w:val="24"/>
+          <w:szCs w:val="24"/>
+        </w:rPr>
+        <w:t xml:space="preserve">String </w:t>
+      </w:r>
+      <w:proofErr w:type="gramStart"/>
+      <w:r>
+        <w:rPr>
+          <w:rFonts w:ascii="Courier New" w:hAnsi="Courier New" w:cs="Courier New"/>
+          <w:b/>
+          <w:i/>
+          <w:sz w:val="24"/>
+          <w:szCs w:val="24"/>
+        </w:rPr>
+        <w:t>encodeMessage(</w:t>
+      </w:r>
+      <w:proofErr w:type="gramEnd"/>
+      <w:r>
+        <w:rPr>
+          <w:rFonts w:ascii="Courier New" w:hAnsi="Courier New" w:cs="Courier New"/>
+          <w:b/>
+          <w:i/>
+          <w:sz w:val="24"/>
+          <w:szCs w:val="24"/>
+        </w:rPr>
+        <w:t>):</w:t>
       </w:r>
       <w:r>
         <w:rPr>
@@ -1101,6 +1667,14 @@
           <w:szCs w:val="24"/>
         </w:rPr>
         <w:t xml:space="preserve"> A fotoellenállásról olvasott analóg jelhez mérten kódolja le az üzenetet. Amennyiben 1 másodpercnél kevesebb ideig világítjuk meg, rövid jelként, egyéb esetben hosszú jelként tárolja azt egy stringben.</w:t>
+      </w:r>
+      <w:r>
+        <w:rPr>
+          <w:rFonts w:ascii="Courier New" w:hAnsi="Courier New" w:cs="Courier New"/>
+          <w:sz w:val="24"/>
+          <w:szCs w:val="24"/>
+        </w:rPr>
+        <w:t xml:space="preserve"> A függvény visszatérési értéke ez a string.</w:t>
       </w:r>
     </w:p>
     <w:p>
@@ -1120,11 +1694,53 @@
       <w:r>
         <w:rPr>
           <w:rFonts w:ascii="Courier New" w:hAnsi="Courier New" w:cs="Courier New"/>
-          <w:i/>
-          <w:sz w:val="24"/>
-          <w:szCs w:val="24"/>
-        </w:rPr>
-        <w:t xml:space="preserve">displayMsg(): </w:t>
+          <w:b/>
+          <w:i/>
+          <w:sz w:val="24"/>
+          <w:szCs w:val="24"/>
+        </w:rPr>
+        <w:t xml:space="preserve">void </w:t>
+      </w:r>
+      <w:proofErr w:type="gramStart"/>
+      <w:r>
+        <w:rPr>
+          <w:rFonts w:ascii="Courier New" w:hAnsi="Courier New" w:cs="Courier New"/>
+          <w:b/>
+          <w:i/>
+          <w:sz w:val="24"/>
+          <w:szCs w:val="24"/>
+        </w:rPr>
+        <w:t>displayMsg(</w:t>
+      </w:r>
+      <w:proofErr w:type="gramEnd"/>
+      <w:r>
+        <w:rPr>
+          <w:rFonts w:ascii="Courier New" w:hAnsi="Courier New" w:cs="Courier New"/>
+          <w:b/>
+          <w:i/>
+          <w:sz w:val="24"/>
+          <w:szCs w:val="24"/>
+        </w:rPr>
+        <w:t>String Üzenet</w:t>
+      </w:r>
+      <w:r>
+        <w:rPr>
+          <w:rFonts w:ascii="Courier New" w:hAnsi="Courier New" w:cs="Courier New"/>
+          <w:b/>
+          <w:i/>
+          <w:sz w:val="24"/>
+          <w:szCs w:val="24"/>
+        </w:rPr>
+        <w:t>):</w:t>
+      </w:r>
+      <w:r>
+        <w:rPr>
+          <w:rFonts w:ascii="Courier New" w:hAnsi="Courier New" w:cs="Courier New"/>
+          <w:i/>
+          <w:sz w:val="24"/>
+          <w:szCs w:val="24"/>
+        </w:rPr>
+        <w:t xml:space="preserve"> </w:t>
       </w:r>
       <w:r>
         <w:rPr>
@@ -1133,6 +1749,14 @@
           <w:szCs w:val="24"/>
         </w:rPr>
         <w:t>Levillogja az üzenet morze kódját az RGB LED segítségével.</w:t>
+      </w:r>
+      <w:r>
+        <w:rPr>
+          <w:rFonts w:ascii="Courier New" w:hAnsi="Courier New" w:cs="Courier New"/>
+          <w:sz w:val="24"/>
+          <w:szCs w:val="24"/>
+        </w:rPr>
+        <w:t xml:space="preserve"> Ha az üzenet tartalmazza a „hello” szót, akkor a villogás előtt integet.</w:t>
       </w:r>
     </w:p>
     <w:p>
@@ -1152,19 +1776,125 @@
       <w:r>
         <w:rPr>
           <w:rFonts w:ascii="Courier New" w:hAnsi="Courier New" w:cs="Courier New"/>
-          <w:i/>
-          <w:sz w:val="24"/>
-          <w:szCs w:val="24"/>
-        </w:rPr>
-        <w:t xml:space="preserve">decodeMessage(): </w:t>
-      </w:r>
-      <w:r>
-        <w:rPr>
-          <w:rFonts w:ascii="Courier New" w:hAnsi="Courier New" w:cs="Courier New"/>
-          <w:sz w:val="24"/>
-          <w:szCs w:val="24"/>
-        </w:rPr>
-        <w:t>Dekódolja az üzenetet morze nyelvre úgy, hogy a string adott karakterét tovább adja a getCharacterMorse() függvénynek, mely visszaküldi az adott karakter morze kódját.</w:t>
+          <w:b/>
+          <w:i/>
+          <w:sz w:val="24"/>
+          <w:szCs w:val="24"/>
+        </w:rPr>
+        <w:t xml:space="preserve">String </w:t>
+      </w:r>
+      <w:proofErr w:type="gramStart"/>
+      <w:r>
+        <w:rPr>
+          <w:rFonts w:ascii="Courier New" w:hAnsi="Courier New" w:cs="Courier New"/>
+          <w:b/>
+          <w:i/>
+          <w:sz w:val="24"/>
+          <w:szCs w:val="24"/>
+        </w:rPr>
+        <w:t>decodeMessage(</w:t>
+      </w:r>
+      <w:proofErr w:type="gramEnd"/>
+      <w:r>
+        <w:rPr>
+          <w:rFonts w:ascii="Courier New" w:hAnsi="Courier New" w:cs="Courier New"/>
+          <w:b/>
+          <w:i/>
+          <w:sz w:val="24"/>
+          <w:szCs w:val="24"/>
+        </w:rPr>
+        <w:t>String üzenet</w:t>
+      </w:r>
+      <w:r>
+        <w:rPr>
+          <w:rFonts w:ascii="Courier New" w:hAnsi="Courier New" w:cs="Courier New"/>
+          <w:b/>
+          <w:i/>
+          <w:sz w:val="24"/>
+          <w:szCs w:val="24"/>
+        </w:rPr>
+        <w:t>)</w:t>
+      </w:r>
+      <w:r>
+        <w:rPr>
+          <w:rFonts w:ascii="Courier New" w:hAnsi="Courier New" w:cs="Courier New"/>
+          <w:i/>
+          <w:sz w:val="24"/>
+          <w:szCs w:val="24"/>
+        </w:rPr>
+        <w:t xml:space="preserve">: </w:t>
+      </w:r>
+      <w:r>
+        <w:rPr>
+          <w:rFonts w:ascii="Courier New" w:hAnsi="Courier New" w:cs="Courier New"/>
+          <w:sz w:val="24"/>
+          <w:szCs w:val="24"/>
+        </w:rPr>
+        <w:t>Dekódolja az üzenetet morze nyelvre úgy,</w:t>
+      </w:r>
+      <w:r>
+        <w:rPr>
+          <w:rFonts w:ascii="Courier New" w:hAnsi="Courier New" w:cs="Courier New"/>
+          <w:sz w:val="24"/>
+          <w:szCs w:val="24"/>
+        </w:rPr>
+        <w:t xml:space="preserve"> hogy az üzenete </w:t>
+      </w:r>
+      <w:r>
+        <w:rPr>
+          <w:rFonts w:ascii="Courier New" w:hAnsi="Courier New" w:cs="Courier New"/>
+          <w:sz w:val="24"/>
+          <w:szCs w:val="24"/>
+        </w:rPr>
+        <w:t>végig léptetünk</w:t>
+      </w:r>
+      <w:r>
+        <w:rPr>
+          <w:rFonts w:ascii="Courier New" w:hAnsi="Courier New" w:cs="Courier New"/>
+          <w:sz w:val="24"/>
+          <w:szCs w:val="24"/>
+        </w:rPr>
+        <w:t xml:space="preserve"> egy ciklust, majd minden karakterre meghívjuk </w:t>
+      </w:r>
+      <w:r>
+        <w:rPr>
+          <w:rFonts w:ascii="Courier New" w:hAnsi="Courier New" w:cs="Courier New"/>
+          <w:sz w:val="24"/>
+          <w:szCs w:val="24"/>
+        </w:rPr>
+        <w:t>getCharacterMorse(</w:t>
+      </w:r>
+      <w:r>
+        <w:rPr>
+          <w:rFonts w:ascii="Courier New" w:hAnsi="Courier New" w:cs="Courier New"/>
+          <w:sz w:val="24"/>
+          <w:szCs w:val="24"/>
+        </w:rPr>
+        <w:t>char Karakter</w:t>
+      </w:r>
+      <w:r>
+        <w:rPr>
+          <w:rFonts w:ascii="Courier New" w:hAnsi="Courier New" w:cs="Courier New"/>
+          <w:sz w:val="24"/>
+          <w:szCs w:val="24"/>
+        </w:rPr>
+        <w:t>) függvény</w:t>
+      </w:r>
+      <w:r>
+        <w:rPr>
+          <w:rFonts w:ascii="Courier New" w:hAnsi="Courier New" w:cs="Courier New"/>
+          <w:sz w:val="24"/>
+          <w:szCs w:val="24"/>
+        </w:rPr>
+        <w:t>t</w:t>
+      </w:r>
+      <w:r>
+        <w:rPr>
+          <w:rFonts w:ascii="Courier New" w:hAnsi="Courier New" w:cs="Courier New"/>
+          <w:sz w:val="24"/>
+          <w:szCs w:val="24"/>
+        </w:rPr>
+        <w:t>, majd a visszatért karakterkódokat összefűzi. A függvény visszatérési értéke az így keletkezett karakterlánc.</w:t>
       </w:r>
     </w:p>
     <w:p>
@@ -1184,11 +1914,53 @@
       <w:r>
         <w:rPr>
           <w:rFonts w:ascii="Courier New" w:hAnsi="Courier New" w:cs="Courier New"/>
-          <w:i/>
-          <w:sz w:val="24"/>
-          <w:szCs w:val="24"/>
-        </w:rPr>
-        <w:t>getCharacterMorse():</w:t>
+          <w:b/>
+          <w:i/>
+          <w:sz w:val="24"/>
+          <w:szCs w:val="24"/>
+        </w:rPr>
+        <w:t xml:space="preserve">String </w:t>
+      </w:r>
+      <w:proofErr w:type="gramStart"/>
+      <w:r>
+        <w:rPr>
+          <w:rFonts w:ascii="Courier New" w:hAnsi="Courier New" w:cs="Courier New"/>
+          <w:b/>
+          <w:i/>
+          <w:sz w:val="24"/>
+          <w:szCs w:val="24"/>
+        </w:rPr>
+        <w:t>getCharacterMorse(</w:t>
+      </w:r>
+      <w:proofErr w:type="gramEnd"/>
+      <w:r>
+        <w:rPr>
+          <w:rFonts w:ascii="Courier New" w:hAnsi="Courier New" w:cs="Courier New"/>
+          <w:b/>
+          <w:i/>
+          <w:sz w:val="24"/>
+          <w:szCs w:val="24"/>
+        </w:rPr>
+        <w:t>char Karakter</w:t>
+      </w:r>
+      <w:r>
+        <w:rPr>
+          <w:rFonts w:ascii="Courier New" w:hAnsi="Courier New" w:cs="Courier New"/>
+          <w:b/>
+          <w:i/>
+          <w:sz w:val="24"/>
+          <w:szCs w:val="24"/>
+        </w:rPr>
+        <w:t>):</w:t>
+      </w:r>
+      <w:r>
+        <w:rPr>
+          <w:rFonts w:ascii="Courier New" w:hAnsi="Courier New" w:cs="Courier New"/>
+          <w:i/>
+          <w:sz w:val="24"/>
+          <w:szCs w:val="24"/>
+        </w:rPr>
+        <w:t xml:space="preserve"> Visszatérési értékkent egy String karaktersort ad, mely az adott karakter morzekódja, ahol</w:t>
       </w:r>
       <w:r>
         <w:rPr>
@@ -1220,23 +1992,47 @@
           <w:sz w:val="24"/>
           <w:szCs w:val="24"/>
         </w:rPr>
-        <w:t xml:space="preserve"> végi jelet, „e” pedig az errort</w:t>
-      </w:r>
-      <w:r>
-        <w:rPr>
-          <w:rFonts w:ascii="Courier New" w:hAnsi="Courier New" w:cs="Courier New"/>
-          <w:sz w:val="24"/>
-          <w:szCs w:val="24"/>
-        </w:rPr>
-        <w:t xml:space="preserve"> jelöli</w:t>
-      </w:r>
-      <w:r>
-        <w:rPr>
-          <w:rFonts w:ascii="Courier New" w:hAnsi="Courier New" w:cs="Courier New"/>
-          <w:sz w:val="24"/>
-          <w:szCs w:val="24"/>
-        </w:rPr>
-        <w:t>. A kapott karaktert átalakítja morze kóddá, vagy errort jelez.</w:t>
+        <w:t xml:space="preserve"> végi jelet, „e” pedig</w:t>
+      </w:r>
+      <w:r>
+        <w:rPr>
+          <w:rFonts w:ascii="Courier New" w:hAnsi="Courier New" w:cs="Courier New"/>
+          <w:sz w:val="24"/>
+          <w:szCs w:val="24"/>
+        </w:rPr>
+        <w:t xml:space="preserve"> egy</w:t>
+      </w:r>
+      <w:r>
+        <w:rPr>
+          <w:rFonts w:ascii="Courier New" w:hAnsi="Courier New" w:cs="Courier New"/>
+          <w:sz w:val="24"/>
+          <w:szCs w:val="24"/>
+        </w:rPr>
+        <w:t xml:space="preserve"> </w:t>
+      </w:r>
+      <w:r>
+        <w:rPr>
+          <w:rFonts w:ascii="Courier New" w:hAnsi="Courier New" w:cs="Courier New"/>
+          <w:sz w:val="24"/>
+          <w:szCs w:val="24"/>
+        </w:rPr>
+        <w:t xml:space="preserve">esetleges hibát </w:t>
+      </w:r>
+      <w:r>
+        <w:rPr>
+          <w:rFonts w:ascii="Courier New" w:hAnsi="Courier New" w:cs="Courier New"/>
+          <w:sz w:val="24"/>
+          <w:szCs w:val="24"/>
+        </w:rPr>
+        <w:t>jelöli</w:t>
+      </w:r>
+      <w:r>
+        <w:rPr>
+          <w:rFonts w:ascii="Courier New" w:hAnsi="Courier New" w:cs="Courier New"/>
+          <w:sz w:val="24"/>
+          <w:szCs w:val="24"/>
+        </w:rPr>
+        <w:t>.</w:t>
       </w:r>
     </w:p>
     <w:p>
@@ -1253,18 +2049,32 @@
           <w:szCs w:val="24"/>
         </w:rPr>
       </w:pPr>
-      <w:r>
-        <w:rPr>
-          <w:rFonts w:ascii="Courier New" w:hAnsi="Courier New" w:cs="Courier New"/>
-          <w:i/>
-          <w:sz w:val="24"/>
-          <w:szCs w:val="24"/>
-        </w:rPr>
-        <w:t>shortBoop():</w:t>
-      </w:r>
-      <w:r>
-        <w:rPr>
-          <w:rFonts w:ascii="Courier New" w:hAnsi="Courier New" w:cs="Courier New"/>
+      <w:proofErr w:type="gramStart"/>
+      <w:r>
+        <w:rPr>
+          <w:rFonts w:ascii="Courier New" w:hAnsi="Courier New" w:cs="Courier New"/>
+          <w:b/>
+          <w:i/>
+          <w:sz w:val="24"/>
+          <w:szCs w:val="24"/>
+        </w:rPr>
+        <w:t>shortBoop(</w:t>
+      </w:r>
+      <w:proofErr w:type="gramEnd"/>
+      <w:r>
+        <w:rPr>
+          <w:rFonts w:ascii="Courier New" w:hAnsi="Courier New" w:cs="Courier New"/>
+          <w:b/>
+          <w:i/>
+          <w:sz w:val="24"/>
+          <w:szCs w:val="24"/>
+        </w:rPr>
+        <w:t>):</w:t>
+      </w:r>
+      <w:r>
+        <w:rPr>
+          <w:rFonts w:ascii="Courier New" w:hAnsi="Courier New" w:cs="Courier New"/>
+          <w:b/>
           <w:i/>
           <w:sz w:val="24"/>
           <w:szCs w:val="24"/>
@@ -1294,14 +2104,37 @@
           <w:szCs w:val="24"/>
         </w:rPr>
       </w:pPr>
-      <w:r>
-        <w:rPr>
-          <w:rFonts w:ascii="Courier New" w:hAnsi="Courier New" w:cs="Courier New"/>
-          <w:i/>
-          <w:sz w:val="24"/>
-          <w:szCs w:val="24"/>
-        </w:rPr>
-        <w:t xml:space="preserve">longBoop(): </w:t>
+      <w:proofErr w:type="gramStart"/>
+      <w:r>
+        <w:rPr>
+          <w:rFonts w:ascii="Courier New" w:hAnsi="Courier New" w:cs="Courier New"/>
+          <w:b/>
+          <w:i/>
+          <w:sz w:val="24"/>
+          <w:szCs w:val="24"/>
+        </w:rPr>
+        <w:lastRenderedPageBreak/>
+        <w:t>longBoop(</w:t>
+      </w:r>
+      <w:proofErr w:type="gramEnd"/>
+      <w:r>
+        <w:rPr>
+          <w:rFonts w:ascii="Courier New" w:hAnsi="Courier New" w:cs="Courier New"/>
+          <w:b/>
+          <w:i/>
+          <w:sz w:val="24"/>
+          <w:szCs w:val="24"/>
+        </w:rPr>
+        <w:t>):</w:t>
+      </w:r>
+      <w:r>
+        <w:rPr>
+          <w:rFonts w:ascii="Courier New" w:hAnsi="Courier New" w:cs="Courier New"/>
+          <w:i/>
+          <w:sz w:val="24"/>
+          <w:szCs w:val="24"/>
+        </w:rPr>
+        <w:t xml:space="preserve"> </w:t>
       </w:r>
       <w:r>
         <w:rPr>
@@ -1326,40 +2159,45 @@
           <w:szCs w:val="24"/>
         </w:rPr>
       </w:pPr>
-      <w:r>
-        <w:rPr>
-          <w:rFonts w:ascii="Courier New" w:hAnsi="Courier New" w:cs="Courier New"/>
-          <w:i/>
-          <w:sz w:val="24"/>
-          <w:szCs w:val="24"/>
-        </w:rPr>
-        <w:t xml:space="preserve">wave(): </w:t>
-      </w:r>
-      <w:r>
-        <w:rPr>
-          <w:rFonts w:ascii="Courier New" w:hAnsi="Courier New" w:cs="Courier New"/>
-          <w:sz w:val="24"/>
-          <w:szCs w:val="24"/>
-        </w:rPr>
-        <w:t xml:space="preserve">A léptetőmotort mozgatja, amennyiben az üzenet tartalmaz „hello” </w:t>
-      </w:r>
-      <w:r>
-        <w:rPr>
-          <w:rFonts w:ascii="Courier New" w:hAnsi="Courier New" w:cs="Courier New"/>
-          <w:sz w:val="24"/>
-          <w:szCs w:val="24"/>
-        </w:rPr>
-        <w:t>karaktersorozatot</w:t>
-      </w:r>
-      <w:bookmarkStart w:id="0" w:name="_GoBack"/>
-      <w:bookmarkEnd w:id="0"/>
-      <w:r>
-        <w:rPr>
-          <w:rFonts w:ascii="Courier New" w:hAnsi="Courier New" w:cs="Courier New"/>
-          <w:sz w:val="24"/>
-          <w:szCs w:val="24"/>
-        </w:rPr>
-        <w:t>.</w:t>
+      <w:proofErr w:type="gramStart"/>
+      <w:r>
+        <w:rPr>
+          <w:rFonts w:ascii="Courier New" w:hAnsi="Courier New" w:cs="Courier New"/>
+          <w:b/>
+          <w:i/>
+          <w:sz w:val="24"/>
+          <w:szCs w:val="24"/>
+        </w:rPr>
+        <w:t>wave(</w:t>
+      </w:r>
+      <w:proofErr w:type="gramEnd"/>
+      <w:r>
+        <w:rPr>
+          <w:rFonts w:ascii="Courier New" w:hAnsi="Courier New" w:cs="Courier New"/>
+          <w:b/>
+          <w:i/>
+          <w:sz w:val="24"/>
+          <w:szCs w:val="24"/>
+        </w:rPr>
+        <w:t>int Lépésszám</w:t>
+      </w:r>
+      <w:r>
+        <w:rPr>
+          <w:rFonts w:ascii="Courier New" w:hAnsi="Courier New" w:cs="Courier New"/>
+          <w:b/>
+          <w:i/>
+          <w:sz w:val="24"/>
+          <w:szCs w:val="24"/>
+        </w:rPr>
+        <w:t xml:space="preserve">): </w:t>
+      </w:r>
+      <w:r>
+        <w:rPr>
+          <w:rFonts w:ascii="Courier New" w:hAnsi="Courier New" w:cs="Courier New"/>
+          <w:sz w:val="24"/>
+          <w:szCs w:val="24"/>
+        </w:rPr>
+        <w:t>A léptetőmotort integető mozgásra készteti, a lépésszám az integetések hosszát jelenti</w:t>
       </w:r>
     </w:p>
     <w:p>
@@ -1376,14 +2214,54 @@
           <w:szCs w:val="24"/>
         </w:rPr>
       </w:pPr>
-      <w:r>
-        <w:rPr>
-          <w:rFonts w:ascii="Courier New" w:hAnsi="Courier New" w:cs="Courier New"/>
-          <w:i/>
-          <w:sz w:val="24"/>
-          <w:szCs w:val="24"/>
-        </w:rPr>
-        <w:t xml:space="preserve">backward(): </w:t>
+      <w:proofErr w:type="gramStart"/>
+      <w:r>
+        <w:rPr>
+          <w:rFonts w:ascii="Courier New" w:hAnsi="Courier New" w:cs="Courier New"/>
+          <w:b/>
+          <w:i/>
+          <w:sz w:val="24"/>
+          <w:szCs w:val="24"/>
+        </w:rPr>
+        <w:t>backward(</w:t>
+      </w:r>
+      <w:proofErr w:type="gramEnd"/>
+      <w:r>
+        <w:rPr>
+          <w:rFonts w:ascii="Courier New" w:hAnsi="Courier New" w:cs="Courier New"/>
+          <w:b/>
+          <w:i/>
+          <w:sz w:val="24"/>
+          <w:szCs w:val="24"/>
+        </w:rPr>
+        <w:t xml:space="preserve">): </w:t>
+      </w:r>
+      <w:r>
+        <w:rPr>
+          <w:rFonts w:ascii="Courier New" w:hAnsi="Courier New" w:cs="Courier New"/>
+          <w:i/>
+          <w:sz w:val="24"/>
+          <w:szCs w:val="24"/>
+        </w:rPr>
+        <w:t xml:space="preserve">Egy egységnyit léptet </w:t>
+      </w:r>
+      <w:r>
+        <w:rPr>
+          <w:rFonts w:ascii="Courier New" w:hAnsi="Courier New" w:cs="Courier New"/>
+          <w:i/>
+          <w:sz w:val="24"/>
+          <w:szCs w:val="24"/>
+        </w:rPr>
+        <w:t>hátra</w:t>
+      </w:r>
+      <w:r>
+        <w:rPr>
+          <w:rFonts w:ascii="Courier New" w:hAnsi="Courier New" w:cs="Courier New"/>
+          <w:i/>
+          <w:sz w:val="24"/>
+          <w:szCs w:val="24"/>
+        </w:rPr>
+        <w:t xml:space="preserve"> a léptetőmotorral</w:t>
       </w:r>
     </w:p>
     <w:p>
@@ -1400,14 +2278,36 @@
           <w:szCs w:val="24"/>
         </w:rPr>
       </w:pPr>
-      <w:r>
-        <w:rPr>
-          <w:rFonts w:ascii="Courier New" w:hAnsi="Courier New" w:cs="Courier New"/>
-          <w:i/>
-          <w:sz w:val="24"/>
-          <w:szCs w:val="24"/>
-        </w:rPr>
-        <w:t xml:space="preserve">forward(): </w:t>
+      <w:proofErr w:type="gramStart"/>
+      <w:r>
+        <w:rPr>
+          <w:rFonts w:ascii="Courier New" w:hAnsi="Courier New" w:cs="Courier New"/>
+          <w:b/>
+          <w:i/>
+          <w:sz w:val="24"/>
+          <w:szCs w:val="24"/>
+        </w:rPr>
+        <w:t>forward(</w:t>
+      </w:r>
+      <w:proofErr w:type="gramEnd"/>
+      <w:r>
+        <w:rPr>
+          <w:rFonts w:ascii="Courier New" w:hAnsi="Courier New" w:cs="Courier New"/>
+          <w:b/>
+          <w:i/>
+          <w:sz w:val="24"/>
+          <w:szCs w:val="24"/>
+        </w:rPr>
+        <w:t xml:space="preserve">): </w:t>
+      </w:r>
+      <w:r>
+        <w:rPr>
+          <w:rFonts w:ascii="Courier New" w:hAnsi="Courier New" w:cs="Courier New"/>
+          <w:i/>
+          <w:sz w:val="24"/>
+          <w:szCs w:val="24"/>
+        </w:rPr>
+        <w:t>Egy egységnyit léptet előre a léptetőmotorral</w:t>
       </w:r>
     </w:p>
     <w:p>
@@ -1427,25 +2327,293 @@
       <w:r>
         <w:rPr>
           <w:rFonts w:ascii="Courier New" w:hAnsi="Courier New" w:cs="Courier New"/>
-          <w:i/>
-          <w:sz w:val="24"/>
-          <w:szCs w:val="24"/>
-        </w:rPr>
-        <w:t xml:space="preserve">step_OFF(): </w:t>
+          <w:b/>
+          <w:i/>
+          <w:sz w:val="24"/>
+          <w:szCs w:val="24"/>
+        </w:rPr>
+        <w:t>step_</w:t>
+      </w:r>
+      <w:proofErr w:type="gramStart"/>
+      <w:r>
+        <w:rPr>
+          <w:rFonts w:ascii="Courier New" w:hAnsi="Courier New" w:cs="Courier New"/>
+          <w:b/>
+          <w:i/>
+          <w:sz w:val="24"/>
+          <w:szCs w:val="24"/>
+        </w:rPr>
+        <w:t>OFF(</w:t>
+      </w:r>
+      <w:proofErr w:type="gramEnd"/>
+      <w:r>
+        <w:rPr>
+          <w:rFonts w:ascii="Courier New" w:hAnsi="Courier New" w:cs="Courier New"/>
+          <w:b/>
+          <w:i/>
+          <w:sz w:val="24"/>
+          <w:szCs w:val="24"/>
+        </w:rPr>
+        <w:t>):</w:t>
+      </w:r>
+      <w:r>
+        <w:rPr>
+          <w:rFonts w:ascii="Courier New" w:hAnsi="Courier New" w:cs="Courier New"/>
+          <w:i/>
+          <w:sz w:val="24"/>
+          <w:szCs w:val="24"/>
+        </w:rPr>
+        <w:t xml:space="preserve"> </w:t>
+      </w:r>
+      <w:r>
+        <w:rPr>
+          <w:rFonts w:ascii="Courier New" w:hAnsi="Courier New" w:cs="Courier New"/>
+          <w:i/>
+          <w:sz w:val="24"/>
+          <w:szCs w:val="24"/>
+        </w:rPr>
+        <w:t>A léptetőmotor vezérlőegységének összes pinjét alacsony jelszintre állítja</w:t>
+      </w:r>
+      <w:r>
+        <w:rPr>
+          <w:rFonts w:ascii="Courier New" w:hAnsi="Courier New" w:cs="Courier New"/>
+          <w:i/>
+          <w:sz w:val="24"/>
+          <w:szCs w:val="24"/>
+        </w:rPr>
+        <w:t>.</w:t>
+      </w:r>
+    </w:p>
+    <w:p>
+      <w:pPr>
+        <w:rPr>
+          <w:rFonts w:ascii="Courier New" w:hAnsi="Courier New" w:cs="Courier New"/>
+          <w:sz w:val="24"/>
+          <w:szCs w:val="24"/>
+        </w:rPr>
+      </w:pPr>
+      <w:r>
+        <w:rPr>
+          <w:rFonts w:ascii="Courier New" w:hAnsi="Courier New" w:cs="Courier New"/>
+          <w:sz w:val="24"/>
+          <w:szCs w:val="24"/>
+        </w:rPr>
+        <w:br w:type="page"/>
+      </w:r>
+    </w:p>
+    <w:p>
+      <w:pPr>
+        <w:spacing w:after="0" w:line="240" w:lineRule="auto"/>
+        <w:rPr>
+          <w:rFonts w:ascii="Courier New" w:hAnsi="Courier New" w:cs="Courier New"/>
+          <w:b/>
+          <w:caps/>
+          <w:sz w:val="24"/>
+          <w:szCs w:val="24"/>
+        </w:rPr>
+      </w:pPr>
+      <w:r>
+        <w:rPr>
+          <w:rFonts w:ascii="Courier New" w:hAnsi="Courier New" w:cs="Courier New"/>
+          <w:b/>
+          <w:caps/>
+          <w:sz w:val="24"/>
+          <w:szCs w:val="24"/>
+        </w:rPr>
+        <w:lastRenderedPageBreak/>
+        <w:t>Az asztali kliens:</w:t>
+      </w:r>
+    </w:p>
+    <w:p>
+      <w:pPr>
+        <w:spacing w:after="0" w:line="240" w:lineRule="auto"/>
+        <w:rPr>
+          <w:rFonts w:ascii="Courier New" w:hAnsi="Courier New" w:cs="Courier New"/>
+          <w:sz w:val="24"/>
+          <w:szCs w:val="24"/>
+        </w:rPr>
+      </w:pPr>
+      <w:r>
+        <w:rPr>
+          <w:rFonts w:ascii="Courier New" w:hAnsi="Courier New" w:cs="Courier New"/>
+          <w:noProof/>
+          <w:sz w:val="24"/>
+          <w:szCs w:val="24"/>
+        </w:rPr>
+        <w:drawing>
+          <wp:anchor distT="0" distB="0" distL="114300" distR="114300" simplePos="0" relativeHeight="251660288" behindDoc="0" locked="0" layoutInCell="1" allowOverlap="1" wp14:anchorId="5606F325">
+            <wp:simplePos x="0" y="0"/>
+            <wp:positionH relativeFrom="margin">
+              <wp:align>center</wp:align>
+            </wp:positionH>
+            <wp:positionV relativeFrom="paragraph">
+              <wp:posOffset>1261110</wp:posOffset>
+            </wp:positionV>
+            <wp:extent cx="3733800" cy="2543175"/>
+            <wp:effectExtent l="0" t="0" r="0" b="9525"/>
+            <wp:wrapNone/>
+            <wp:docPr id="4" name="Kép 4"/>
+            <wp:cNvGraphicFramePr>
+              <a:graphicFrameLocks xmlns:a="http://schemas.openxmlformats.org/drawingml/2006/main" noChangeAspect="1"/>
+            </wp:cNvGraphicFramePr>
+            <a:graphic xmlns:a="http://schemas.openxmlformats.org/drawingml/2006/main">
+              <a:graphicData uri="http://schemas.openxmlformats.org/drawingml/2006/picture">
+                <pic:pic xmlns:pic="http://schemas.openxmlformats.org/drawingml/2006/picture">
+                  <pic:nvPicPr>
+                    <pic:cNvPr id="0" name="Picture 3"/>
+                    <pic:cNvPicPr>
+                      <a:picLocks noChangeAspect="1" noChangeArrowheads="1"/>
+                    </pic:cNvPicPr>
+                  </pic:nvPicPr>
+                  <pic:blipFill>
+                    <a:blip r:embed="rId9">
+                      <a:extLst>
+                        <a:ext uri="{28A0092B-C50C-407E-A947-70E740481C1C}">
+                          <a14:useLocalDpi xmlns:a14="http://schemas.microsoft.com/office/drawing/2010/main" val="0"/>
+                        </a:ext>
+                      </a:extLst>
+                    </a:blip>
+                    <a:srcRect/>
+                    <a:stretch>
+                      <a:fillRect/>
+                    </a:stretch>
+                  </pic:blipFill>
+                  <pic:spPr bwMode="auto">
+                    <a:xfrm>
+                      <a:off x="0" y="0"/>
+                      <a:ext cx="3733800" cy="2543175"/>
+                    </a:xfrm>
+                    <a:prstGeom prst="rect">
+                      <a:avLst/>
+                    </a:prstGeom>
+                    <a:noFill/>
+                    <a:ln>
+                      <a:noFill/>
+                    </a:ln>
+                  </pic:spPr>
+                </pic:pic>
+              </a:graphicData>
+            </a:graphic>
+            <wp14:sizeRelH relativeFrom="page">
+              <wp14:pctWidth>0</wp14:pctWidth>
+            </wp14:sizeRelH>
+            <wp14:sizeRelV relativeFrom="page">
+              <wp14:pctHeight>0</wp14:pctHeight>
+            </wp14:sizeRelV>
+          </wp:anchor>
+        </w:drawing>
+      </w:r>
+      <w:r>
+        <w:rPr>
+          <w:rFonts w:ascii="Courier New" w:hAnsi="Courier New" w:cs="Courier New"/>
+          <w:b/>
+          <w:sz w:val="24"/>
+          <w:szCs w:val="24"/>
+        </w:rPr>
+        <w:t>Működése:</w:t>
+      </w:r>
+      <w:r>
+        <w:rPr>
+          <w:rFonts w:ascii="Courier New" w:hAnsi="Courier New" w:cs="Courier New"/>
+          <w:sz w:val="24"/>
+          <w:szCs w:val="24"/>
+        </w:rPr>
+        <w:t xml:space="preserve"> Egy egyszerű konzol fogadja a felhasználót, ahová írhatja az üzeneteit, illetve a fogadottak is itt jelennek meg. A konzol felett 2 gomb található, az egyikkel el tudja küldeni a konzol tartalmát, a másikkal pedig el tudja indítani a soros port monitorozását a felhasználó.</w:t>
       </w:r>
     </w:p>
     <w:sectPr>
+      <w:headerReference w:type="default" r:id="rId10"/>
+      <w:footerReference w:type="first" r:id="rId11"/>
       <w:pgSz w:w="11906" w:h="16838"/>
       <w:pgMar w:top="1417" w:right="1417" w:bottom="1417" w:left="1417" w:header="708" w:footer="708" w:gutter="0"/>
       <w:cols w:space="708"/>
+      <w:titlePg/>
       <w:docGrid w:linePitch="360"/>
     </w:sectPr>
   </w:body>
 </w:document>
 </file>
 
+<file path=word/endnotes.xml><?xml version="1.0" encoding="utf-8"?>
+<w:endnotes xmlns:wpc="http://schemas.microsoft.com/office/word/2010/wordprocessingCanvas" xmlns:cx="http://schemas.microsoft.com/office/drawing/2014/chartex" xmlns:cx1="http://schemas.microsoft.com/office/drawing/2015/9/8/chartex" xmlns:cx2="http://schemas.microsoft.com/office/drawing/2015/10/21/chartex" xmlns:cx3="http://schemas.microsoft.com/office/drawing/2016/5/9/chartex" xmlns:cx4="http://schemas.microsoft.com/office/drawing/2016/5/10/chartex" xmlns:cx5="http://schemas.microsoft.com/office/drawing/2016/5/11/chartex" xmlns:cx6="http://schemas.microsoft.com/office/drawing/2016/5/12/chartex" xmlns:cx7="http://schemas.microsoft.com/office/drawing/2016/5/13/chartex" xmlns:cx8="http://schemas.microsoft.com/office/drawing/2016/5/14/chartex" xmlns:mc="http://schemas.openxmlformats.org/markup-compatibility/2006" xmlns:aink="http://schemas.microsoft.com/office/drawing/2016/ink" xmlns:am3d="http://schemas.microsoft.com/office/drawing/2017/model3d" xmlns:o="urn:schemas-microsoft-com:office:office" xmlns:r="http://schemas.openxmlformats.org/officeDocument/2006/relationships" xmlns:m="http://schemas.openxmlformats.org/officeDocument/2006/math" xmlns:v="urn:schemas-microsoft-com:vml" xmlns:wp14="http://schemas.microsoft.com/office/word/2010/wordprocessingDrawing" xmlns:wp="http://schemas.openxmlformats.org/drawingml/2006/wordprocessingDrawing" xmlns:w10="urn:schemas-microsoft-com:office:word" xmlns:w="http://schemas.openxmlformats.org/wordprocessingml/2006/main" xmlns:w14="http://schemas.microsoft.com/office/word/2010/wordml" xmlns:w15="http://schemas.microsoft.com/office/word/2012/wordml" xmlns:w16cid="http://schemas.microsoft.com/office/word/2016/wordml/cid" xmlns:w16se="http://schemas.microsoft.com/office/word/2015/wordml/symex" xmlns:wpg="http://schemas.microsoft.com/office/word/2010/wordprocessingGroup" xmlns:wpi="http://schemas.microsoft.com/office/word/2010/wordprocessingInk" xmlns:wne="http://schemas.microsoft.com/office/word/2006/wordml" xmlns:wps="http://schemas.microsoft.com/office/word/2010/wordprocessingShape" mc:Ignorable="w14 w15 w16se w16cid wp14">
+  <w:endnote w:type="separator" w:id="-1">
+    <w:p>
+      <w:pPr>
+        <w:spacing w:after="0" w:line="240" w:lineRule="auto"/>
+      </w:pPr>
+      <w:r>
+        <w:separator/>
+      </w:r>
+    </w:p>
+  </w:endnote>
+  <w:endnote w:type="continuationSeparator" w:id="0">
+    <w:p>
+      <w:pPr>
+        <w:spacing w:after="0" w:line="240" w:lineRule="auto"/>
+      </w:pPr>
+      <w:r>
+        <w:continuationSeparator/>
+      </w:r>
+    </w:p>
+  </w:endnote>
+</w:endnotes>
+</file>
+
+<file path=word/footer1.xml><?xml version="1.0" encoding="utf-8"?>
+<w:ftr xmlns:wpc="http://schemas.microsoft.com/office/word/2010/wordprocessingCanvas" xmlns:cx="http://schemas.microsoft.com/office/drawing/2014/chartex" xmlns:cx1="http://schemas.microsoft.com/office/drawing/2015/9/8/chartex" xmlns:cx2="http://schemas.microsoft.com/office/drawing/2015/10/21/chartex" xmlns:cx3="http://schemas.microsoft.com/office/drawing/2016/5/9/chartex" xmlns:cx4="http://schemas.microsoft.com/office/drawing/2016/5/10/chartex" xmlns:cx5="http://schemas.microsoft.com/office/drawing/2016/5/11/chartex" xmlns:cx6="http://schemas.microsoft.com/office/drawing/2016/5/12/chartex" xmlns:cx7="http://schemas.microsoft.com/office/drawing/2016/5/13/chartex" xmlns:cx8="http://schemas.microsoft.com/office/drawing/2016/5/14/chartex" xmlns:mc="http://schemas.openxmlformats.org/markup-compatibility/2006" xmlns:aink="http://schemas.microsoft.com/office/drawing/2016/ink" xmlns:am3d="http://schemas.microsoft.com/office/drawing/2017/model3d" xmlns:o="urn:schemas-microsoft-com:office:office" xmlns:r="http://schemas.openxmlformats.org/officeDocument/2006/relationships" xmlns:m="http://schemas.openxmlformats.org/officeDocument/2006/math" xmlns:v="urn:schemas-microsoft-com:vml" xmlns:wp14="http://schemas.microsoft.com/office/word/2010/wordprocessingDrawing" xmlns:wp="http://schemas.openxmlformats.org/drawingml/2006/wordprocessingDrawing" xmlns:w10="urn:schemas-microsoft-com:office:word" xmlns:w="http://schemas.openxmlformats.org/wordprocessingml/2006/main" xmlns:w14="http://schemas.microsoft.com/office/word/2010/wordml" xmlns:w15="http://schemas.microsoft.com/office/word/2012/wordml" xmlns:w16cid="http://schemas.microsoft.com/office/word/2016/wordml/cid" xmlns:w16se="http://schemas.microsoft.com/office/word/2015/wordml/symex" xmlns:wpg="http://schemas.microsoft.com/office/word/2010/wordprocessingGroup" xmlns:wpi="http://schemas.microsoft.com/office/word/2010/wordprocessingInk" xmlns:wne="http://schemas.microsoft.com/office/word/2006/wordml" xmlns:wps="http://schemas.microsoft.com/office/word/2010/wordprocessingShape" mc:Ignorable="w14 w15 w16se w16cid wp14">
+  <w:p>
+    <w:pPr>
+      <w:pStyle w:val="llb"/>
+    </w:pPr>
+  </w:p>
+  <w:p>
+    <w:pPr>
+      <w:pStyle w:val="llb"/>
+    </w:pPr>
+  </w:p>
+</w:ftr>
+</file>
+
+<file path=word/footnotes.xml><?xml version="1.0" encoding="utf-8"?>
+<w:footnotes xmlns:wpc="http://schemas.microsoft.com/office/word/2010/wordprocessingCanvas" xmlns:cx="http://schemas.microsoft.com/office/drawing/2014/chartex" xmlns:cx1="http://schemas.microsoft.com/office/drawing/2015/9/8/chartex" xmlns:cx2="http://schemas.microsoft.com/office/drawing/2015/10/21/chartex" xmlns:cx3="http://schemas.microsoft.com/office/drawing/2016/5/9/chartex" xmlns:cx4="http://schemas.microsoft.com/office/drawing/2016/5/10/chartex" xmlns:cx5="http://schemas.microsoft.com/office/drawing/2016/5/11/chartex" xmlns:cx6="http://schemas.microsoft.com/office/drawing/2016/5/12/chartex" xmlns:cx7="http://schemas.microsoft.com/office/drawing/2016/5/13/chartex" xmlns:cx8="http://schemas.microsoft.com/office/drawing/2016/5/14/chartex" xmlns:mc="http://schemas.openxmlformats.org/markup-compatibility/2006" xmlns:aink="http://schemas.microsoft.com/office/drawing/2016/ink" xmlns:am3d="http://schemas.microsoft.com/office/drawing/2017/model3d" xmlns:o="urn:schemas-microsoft-com:office:office" xmlns:r="http://schemas.openxmlformats.org/officeDocument/2006/relationships" xmlns:m="http://schemas.openxmlformats.org/officeDocument/2006/math" xmlns:v="urn:schemas-microsoft-com:vml" xmlns:wp14="http://schemas.microsoft.com/office/word/2010/wordprocessingDrawing" xmlns:wp="http://schemas.openxmlformats.org/drawingml/2006/wordprocessingDrawing" xmlns:w10="urn:schemas-microsoft-com:office:word" xmlns:w="http://schemas.openxmlformats.org/wordprocessingml/2006/main" xmlns:w14="http://schemas.microsoft.com/office/word/2010/wordml" xmlns:w15="http://schemas.microsoft.com/office/word/2012/wordml" xmlns:w16cid="http://schemas.microsoft.com/office/word/2016/wordml/cid" xmlns:w16se="http://schemas.microsoft.com/office/word/2015/wordml/symex" xmlns:wpg="http://schemas.microsoft.com/office/word/2010/wordprocessingGroup" xmlns:wpi="http://schemas.microsoft.com/office/word/2010/wordprocessingInk" xmlns:wne="http://schemas.microsoft.com/office/word/2006/wordml" xmlns:wps="http://schemas.microsoft.com/office/word/2010/wordprocessingShape" mc:Ignorable="w14 w15 w16se w16cid wp14">
+  <w:footnote w:type="separator" w:id="-1">
+    <w:p>
+      <w:pPr>
+        <w:spacing w:after="0" w:line="240" w:lineRule="auto"/>
+      </w:pPr>
+      <w:r>
+        <w:separator/>
+      </w:r>
+    </w:p>
+  </w:footnote>
+  <w:footnote w:type="continuationSeparator" w:id="0">
+    <w:p>
+      <w:pPr>
+        <w:spacing w:after="0" w:line="240" w:lineRule="auto"/>
+      </w:pPr>
+      <w:r>
+        <w:continuationSeparator/>
+      </w:r>
+    </w:p>
+  </w:footnote>
+</w:footnotes>
+</file>
+
+<file path=word/header1.xml><?xml version="1.0" encoding="utf-8"?>
+<w:hdr xmlns:wpc="http://schemas.microsoft.com/office/word/2010/wordprocessingCanvas" xmlns:cx="http://schemas.microsoft.com/office/drawing/2014/chartex" xmlns:cx1="http://schemas.microsoft.com/office/drawing/2015/9/8/chartex" xmlns:cx2="http://schemas.microsoft.com/office/drawing/2015/10/21/chartex" xmlns:cx3="http://schemas.microsoft.com/office/drawing/2016/5/9/chartex" xmlns:cx4="http://schemas.microsoft.com/office/drawing/2016/5/10/chartex" xmlns:cx5="http://schemas.microsoft.com/office/drawing/2016/5/11/chartex" xmlns:cx6="http://schemas.microsoft.com/office/drawing/2016/5/12/chartex" xmlns:cx7="http://schemas.microsoft.com/office/drawing/2016/5/13/chartex" xmlns:cx8="http://schemas.microsoft.com/office/drawing/2016/5/14/chartex" xmlns:mc="http://schemas.openxmlformats.org/markup-compatibility/2006" xmlns:aink="http://schemas.microsoft.com/office/drawing/2016/ink" xmlns:am3d="http://schemas.microsoft.com/office/drawing/2017/model3d" xmlns:o="urn:schemas-microsoft-com:office:office" xmlns:r="http://schemas.openxmlformats.org/officeDocument/2006/relationships" xmlns:m="http://schemas.openxmlformats.org/officeDocument/2006/math" xmlns:v="urn:schemas-microsoft-com:vml" xmlns:wp14="http://schemas.microsoft.com/office/word/2010/wordprocessingDrawing" xmlns:wp="http://schemas.openxmlformats.org/drawingml/2006/wordprocessingDrawing" xmlns:w10="urn:schemas-microsoft-com:office:word" xmlns:w="http://schemas.openxmlformats.org/wordprocessingml/2006/main" xmlns:w14="http://schemas.microsoft.com/office/word/2010/wordml" xmlns:w15="http://schemas.microsoft.com/office/word/2012/wordml" xmlns:w16cid="http://schemas.microsoft.com/office/word/2016/wordml/cid" xmlns:w16se="http://schemas.microsoft.com/office/word/2015/wordml/symex" xmlns:wpg="http://schemas.microsoft.com/office/word/2010/wordprocessingGroup" xmlns:wpi="http://schemas.microsoft.com/office/word/2010/wordprocessingInk" xmlns:wne="http://schemas.microsoft.com/office/word/2006/wordml" xmlns:wps="http://schemas.microsoft.com/office/word/2010/wordprocessingShape" mc:Ignorable="w14 w15 w16se w16cid wp14">
+  <w:p>
+    <w:pPr>
+      <w:pStyle w:val="lfej"/>
+    </w:pPr>
+    <w:r>
+      <w:t>Készítette: Csutorás Péter és Szecskó Donát</w:t>
+    </w:r>
+  </w:p>
+</w:hdr>
+</file>
+
 <file path=word/numbering.xml><?xml version="1.0" encoding="utf-8"?>
-<w:numbering xmlns:wpc="http://schemas.microsoft.com/office/word/2010/wordprocessingCanvas" xmlns:cx="http://schemas.microsoft.com/office/drawing/2014/chartex" xmlns:mc="http://schemas.openxmlformats.org/markup-compatibility/2006" xmlns:o="urn:schemas-microsoft-com:office:office" xmlns:r="http://schemas.openxmlformats.org/officeDocument/2006/relationships" xmlns:m="http://schemas.openxmlformats.org/officeDocument/2006/math" xmlns:v="urn:schemas-microsoft-com:vml" xmlns:wp14="http://schemas.microsoft.com/office/word/2010/wordprocessingDrawing" xmlns:wp="http://schemas.openxmlformats.org/drawingml/2006/wordprocessingDrawing" xmlns:w10="urn:schemas-microsoft-com:office:word" xmlns:w="http://schemas.openxmlformats.org/wordprocessingml/2006/main" xmlns:w14="http://schemas.microsoft.com/office/word/2010/wordml" xmlns:w15="http://schemas.microsoft.com/office/word/2012/wordml" xmlns:w16se="http://schemas.microsoft.com/office/word/2015/wordml/symex" xmlns:wpg="http://schemas.microsoft.com/office/word/2010/wordprocessingGroup" xmlns:wpi="http://schemas.microsoft.com/office/word/2010/wordprocessingInk" xmlns:wne="http://schemas.microsoft.com/office/word/2006/wordml" xmlns:wps="http://schemas.microsoft.com/office/word/2010/wordprocessingShape" mc:Ignorable="w14 w15 w16se wp14">
+<w:numbering xmlns:wpc="http://schemas.microsoft.com/office/word/2010/wordprocessingCanvas" xmlns:cx="http://schemas.microsoft.com/office/drawing/2014/chartex" xmlns:cx1="http://schemas.microsoft.com/office/drawing/2015/9/8/chartex" xmlns:cx2="http://schemas.microsoft.com/office/drawing/2015/10/21/chartex" xmlns:cx3="http://schemas.microsoft.com/office/drawing/2016/5/9/chartex" xmlns:cx4="http://schemas.microsoft.com/office/drawing/2016/5/10/chartex" xmlns:cx5="http://schemas.microsoft.com/office/drawing/2016/5/11/chartex" xmlns:cx6="http://schemas.microsoft.com/office/drawing/2016/5/12/chartex" xmlns:cx7="http://schemas.microsoft.com/office/drawing/2016/5/13/chartex" xmlns:cx8="http://schemas.microsoft.com/office/drawing/2016/5/14/chartex" xmlns:mc="http://schemas.openxmlformats.org/markup-compatibility/2006" xmlns:aink="http://schemas.microsoft.com/office/drawing/2016/ink" xmlns:am3d="http://schemas.microsoft.com/office/drawing/2017/model3d" xmlns:o="urn:schemas-microsoft-com:office:office" xmlns:r="http://schemas.openxmlformats.org/officeDocument/2006/relationships" xmlns:m="http://schemas.openxmlformats.org/officeDocument/2006/math" xmlns:v="urn:schemas-microsoft-com:vml" xmlns:wp14="http://schemas.microsoft.com/office/word/2010/wordprocessingDrawing" xmlns:wp="http://schemas.openxmlformats.org/drawingml/2006/wordprocessingDrawing" xmlns:w10="urn:schemas-microsoft-com:office:word" xmlns:w="http://schemas.openxmlformats.org/wordprocessingml/2006/main" xmlns:w14="http://schemas.microsoft.com/office/word/2010/wordml" xmlns:w15="http://schemas.microsoft.com/office/word/2012/wordml" xmlns:w16cid="http://schemas.microsoft.com/office/word/2016/wordml/cid" xmlns:w16se="http://schemas.microsoft.com/office/word/2015/wordml/symex" xmlns:wpg="http://schemas.microsoft.com/office/word/2010/wordprocessingGroup" xmlns:wpi="http://schemas.microsoft.com/office/word/2010/wordprocessingInk" xmlns:wne="http://schemas.microsoft.com/office/word/2006/wordml" xmlns:wps="http://schemas.microsoft.com/office/word/2010/wordprocessingShape" mc:Ignorable="w14 w15 w16se w16cid wp14">
   <w:abstractNum w:abstractNumId="0" w15:restartNumberingAfterBreak="0">
     <w:nsid w:val="2E884D92"/>
     <w:multiLevelType w:val="hybridMultilevel"/>
@@ -2003,7 +3171,7 @@
 </file>
 
 <file path=word/styles.xml><?xml version="1.0" encoding="utf-8"?>
-<w:styles xmlns:mc="http://schemas.openxmlformats.org/markup-compatibility/2006" xmlns:r="http://schemas.openxmlformats.org/officeDocument/2006/relationships" xmlns:w="http://schemas.openxmlformats.org/wordprocessingml/2006/main" xmlns:w14="http://schemas.microsoft.com/office/word/2010/wordml" xmlns:w15="http://schemas.microsoft.com/office/word/2012/wordml" xmlns:w16se="http://schemas.microsoft.com/office/word/2015/wordml/symex" mc:Ignorable="w14 w15 w16se">
+<w:styles xmlns:mc="http://schemas.openxmlformats.org/markup-compatibility/2006" xmlns:r="http://schemas.openxmlformats.org/officeDocument/2006/relationships" xmlns:w="http://schemas.openxmlformats.org/wordprocessingml/2006/main" xmlns:w14="http://schemas.microsoft.com/office/word/2010/wordml" xmlns:w15="http://schemas.microsoft.com/office/word/2012/wordml" xmlns:w16cid="http://schemas.microsoft.com/office/word/2016/wordml/cid" xmlns:w16se="http://schemas.microsoft.com/office/word/2015/wordml/symex" mc:Ignorable="w14 w15 w16se w16cid">
   <w:docDefaults>
     <w:rPrDefault>
       <w:rPr>
@@ -2019,7 +3187,7 @@
       </w:pPr>
     </w:pPrDefault>
   </w:docDefaults>
-  <w:latentStyles w:defLockedState="0" w:defUIPriority="99" w:defSemiHidden="0" w:defUnhideWhenUsed="0" w:defQFormat="0" w:count="371">
+  <w:latentStyles w:defLockedState="0" w:defUIPriority="99" w:defSemiHidden="0" w:defUnhideWhenUsed="0" w:defQFormat="0" w:count="375">
     <w:lsdException w:name="Normal" w:uiPriority="0" w:qFormat="1"/>
     <w:lsdException w:name="heading 1" w:uiPriority="9" w:qFormat="1"/>
     <w:lsdException w:name="heading 2" w:semiHidden="1" w:uiPriority="9" w:unhideWhenUsed="1" w:qFormat="1"/>
@@ -2125,7 +3293,6 @@
     <w:lsdException w:name="HTML Sample" w:semiHidden="1" w:unhideWhenUsed="1"/>
     <w:lsdException w:name="HTML Typewriter" w:semiHidden="1" w:unhideWhenUsed="1"/>
     <w:lsdException w:name="HTML Variable" w:semiHidden="1" w:unhideWhenUsed="1"/>
-    <w:lsdException w:name="Normal Table" w:semiHidden="1" w:unhideWhenUsed="1"/>
     <w:lsdException w:name="annotation subject" w:semiHidden="1" w:unhideWhenUsed="1"/>
     <w:lsdException w:name="No List" w:semiHidden="1" w:unhideWhenUsed="1"/>
     <w:lsdException w:name="Outline List 1" w:semiHidden="1" w:unhideWhenUsed="1"/>
@@ -2169,10 +3336,8 @@
     <w:lsdException w:name="Table Elegant" w:semiHidden="1" w:unhideWhenUsed="1"/>
     <w:lsdException w:name="Table Professional" w:semiHidden="1" w:unhideWhenUsed="1"/>
     <w:lsdException w:name="Table Subtle 1" w:semiHidden="1" w:unhideWhenUsed="1"/>
-    <w:lsdException w:name="Table Subtle 2" w:semiHidden="1" w:unhideWhenUsed="1"/>
     <w:lsdException w:name="Table Web 1" w:semiHidden="1" w:unhideWhenUsed="1"/>
     <w:lsdException w:name="Table Web 2" w:semiHidden="1" w:unhideWhenUsed="1"/>
-    <w:lsdException w:name="Table Web 3" w:semiHidden="1" w:unhideWhenUsed="1"/>
     <w:lsdException w:name="Balloon Text" w:semiHidden="1" w:unhideWhenUsed="1"/>
     <w:lsdException w:name="Table Grid" w:uiPriority="39"/>
     <w:lsdException w:name="Table Theme" w:semiHidden="1" w:unhideWhenUsed="1"/>
@@ -2391,6 +3556,10 @@
     <w:lsdException w:name="List Table 5 Dark Accent 6" w:uiPriority="50"/>
     <w:lsdException w:name="List Table 6 Colorful Accent 6" w:uiPriority="51"/>
     <w:lsdException w:name="List Table 7 Colorful Accent 6" w:uiPriority="52"/>
+    <w:lsdException w:name="Mention" w:semiHidden="1" w:unhideWhenUsed="1"/>
+    <w:lsdException w:name="Smart Hyperlink" w:semiHidden="1" w:unhideWhenUsed="1"/>
+    <w:lsdException w:name="Hashtag" w:semiHidden="1" w:unhideWhenUsed="1"/>
+    <w:lsdException w:name="Unresolved Mention" w:semiHidden="1" w:unhideWhenUsed="1"/>
   </w:latentStyles>
   <w:style w:type="paragraph" w:default="1" w:styleId="Norml">
     <w:name w:val="Normal"/>
@@ -2433,6 +3602,50 @@
       <w:ind w:left="720"/>
       <w:contextualSpacing/>
     </w:pPr>
+  </w:style>
+  <w:style w:type="paragraph" w:styleId="lfej">
+    <w:name w:val="header"/>
+    <w:basedOn w:val="Norml"/>
+    <w:link w:val="lfejChar"/>
+    <w:uiPriority w:val="99"/>
+    <w:unhideWhenUsed/>
+    <w:rsid w:val="007746C1"/>
+    <w:pPr>
+      <w:tabs>
+        <w:tab w:val="center" w:pos="4536"/>
+        <w:tab w:val="right" w:pos="9072"/>
+      </w:tabs>
+      <w:spacing w:after="0" w:line="240" w:lineRule="auto"/>
+    </w:pPr>
+  </w:style>
+  <w:style w:type="character" w:customStyle="1" w:styleId="lfejChar">
+    <w:name w:val="Élőfej Char"/>
+    <w:basedOn w:val="Bekezdsalapbettpusa"/>
+    <w:link w:val="lfej"/>
+    <w:uiPriority w:val="99"/>
+    <w:rsid w:val="007746C1"/>
+  </w:style>
+  <w:style w:type="paragraph" w:styleId="llb">
+    <w:name w:val="footer"/>
+    <w:basedOn w:val="Norml"/>
+    <w:link w:val="llbChar"/>
+    <w:uiPriority w:val="99"/>
+    <w:unhideWhenUsed/>
+    <w:rsid w:val="007746C1"/>
+    <w:pPr>
+      <w:tabs>
+        <w:tab w:val="center" w:pos="4536"/>
+        <w:tab w:val="right" w:pos="9072"/>
+      </w:tabs>
+      <w:spacing w:after="0" w:line="240" w:lineRule="auto"/>
+    </w:pPr>
+  </w:style>
+  <w:style w:type="character" w:customStyle="1" w:styleId="llbChar">
+    <w:name w:val="Élőláb Char"/>
+    <w:basedOn w:val="Bekezdsalapbettpusa"/>
+    <w:link w:val="llb"/>
+    <w:uiPriority w:val="99"/>
+    <w:rsid w:val="007746C1"/>
   </w:style>
 </w:styles>
 </file>

</xml_diff>